<commit_message>
Lab 2 files upload
</commit_message>
<xml_diff>
--- a/Lab1/Lab1.docx
+++ b/Lab1/Lab1.docx
@@ -38,7 +38,19 @@
         <w:rPr>
           <w:rFonts w:ascii="Century Gothic" w:hAnsi="Century Gothic"/>
         </w:rPr>
-        <w:t>Class: 1 MDS</w:t>
+        <w:t xml:space="preserve">Class: </w:t>
+      </w:r>
+      <w:r>
+        <w:rPr>
+          <w:rFonts w:ascii="Century Gothic" w:hAnsi="Century Gothic"/>
+        </w:rPr>
+        <w:t>2</w:t>
+      </w:r>
+      <w:r>
+        <w:rPr>
+          <w:rFonts w:ascii="Century Gothic" w:hAnsi="Century Gothic"/>
+        </w:rPr>
+        <w:t xml:space="preserve"> MDS</w:t>
       </w:r>
     </w:p>
     <w:p>
@@ -107,54 +119,173 @@
           <w:sz w:val="21"/>
           <w:szCs w:val="21"/>
         </w:rPr>
-        <w:t>Define the object "</w:t>
-      </w:r>
-      <w:proofErr w:type="spellStart"/>
-      <w:r>
-        <w:rPr>
-          <w:rFonts w:cstheme="minorHAnsi"/>
-          <w:color w:val="3C4043"/>
-          <w:spacing w:val="3"/>
-          <w:sz w:val="21"/>
-          <w:szCs w:val="21"/>
+        <w:t>Define the object "myobject" and assign the vector 1:10 in at least 3 different ways.</w:t>
+      </w:r>
+    </w:p>
+    <w:p>
+      <w:pPr>
+        <w:shd w:val="clear" w:color="auto" w:fill="1E1E1E"/>
+        <w:spacing w:after="0" w:line="285" w:lineRule="atLeast"/>
+        <w:rPr>
+          <w:rFonts w:ascii="Consolas" w:eastAsia="Times New Roman" w:hAnsi="Consolas" w:cs="Times New Roman"/>
+          <w:color w:val="D4D4D4"/>
+          <w:sz w:val="21"/>
+          <w:szCs w:val="21"/>
+          <w:lang w:eastAsia="en-IN"/>
+        </w:rPr>
+      </w:pPr>
+      <w:r>
+        <w:rPr>
+          <w:rFonts w:ascii="Consolas" w:eastAsia="Times New Roman" w:hAnsi="Consolas" w:cs="Times New Roman"/>
+          <w:color w:val="D4D4D4"/>
+          <w:sz w:val="21"/>
+          <w:szCs w:val="21"/>
+          <w:lang w:eastAsia="en-IN"/>
+        </w:rPr>
+        <w:t>myobject &lt;- </w:t>
+      </w:r>
+      <w:r>
+        <w:rPr>
+          <w:rFonts w:ascii="Consolas" w:eastAsia="Times New Roman" w:hAnsi="Consolas" w:cs="Times New Roman"/>
+          <w:color w:val="B5CEA8"/>
+          <w:sz w:val="21"/>
+          <w:szCs w:val="21"/>
+          <w:lang w:eastAsia="en-IN"/>
+        </w:rPr>
+        <w:t>1</w:t>
+      </w:r>
+      <w:r>
+        <w:rPr>
+          <w:rFonts w:ascii="Consolas" w:eastAsia="Times New Roman" w:hAnsi="Consolas" w:cs="Times New Roman"/>
+          <w:color w:val="569CD6"/>
+          <w:sz w:val="21"/>
+          <w:szCs w:val="21"/>
+          <w:lang w:eastAsia="en-IN"/>
+        </w:rPr>
+        <w:t>:</w:t>
+      </w:r>
+      <w:r>
+        <w:rPr>
+          <w:rFonts w:ascii="Consolas" w:eastAsia="Times New Roman" w:hAnsi="Consolas" w:cs="Times New Roman"/>
+          <w:color w:val="B5CEA8"/>
+          <w:sz w:val="21"/>
+          <w:szCs w:val="21"/>
+          <w:lang w:eastAsia="en-IN"/>
+        </w:rPr>
+        <w:t>10</w:t>
+      </w:r>
+    </w:p>
+    <w:p>
+      <w:pPr>
+        <w:shd w:val="clear" w:color="auto" w:fill="1E1E1E"/>
+        <w:spacing w:after="0" w:line="285" w:lineRule="atLeast"/>
+        <w:rPr>
+          <w:rFonts w:ascii="Consolas" w:eastAsia="Times New Roman" w:hAnsi="Consolas" w:cs="Times New Roman"/>
+          <w:color w:val="D4D4D4"/>
+          <w:sz w:val="21"/>
+          <w:szCs w:val="21"/>
+          <w:lang w:eastAsia="en-IN"/>
+        </w:rPr>
+      </w:pPr>
+      <w:r>
+        <w:rPr>
+          <w:rFonts w:ascii="Consolas" w:eastAsia="Times New Roman" w:hAnsi="Consolas" w:cs="Times New Roman"/>
+          <w:color w:val="D4D4D4"/>
+          <w:sz w:val="21"/>
+          <w:szCs w:val="21"/>
+          <w:lang w:eastAsia="en-IN"/>
         </w:rPr>
         <w:t>myobject</w:t>
       </w:r>
-      <w:proofErr w:type="spellEnd"/>
-      <w:r>
-        <w:rPr>
-          <w:rFonts w:cstheme="minorHAnsi"/>
-          <w:color w:val="3C4043"/>
-          <w:spacing w:val="3"/>
-          <w:sz w:val="21"/>
-          <w:szCs w:val="21"/>
-        </w:rPr>
-        <w:t>" and assign the vector 1:10 in at least 3 different ways</w:t>
-      </w:r>
-      <w:r>
-        <w:rPr>
-          <w:rFonts w:cstheme="minorHAnsi"/>
-          <w:color w:val="3C4043"/>
-          <w:spacing w:val="3"/>
-          <w:sz w:val="21"/>
-          <w:szCs w:val="21"/>
-        </w:rPr>
-        <w:t>.</w:t>
-      </w:r>
-    </w:p>
-    <w:p>
-      <w:pPr>
-        <w:shd w:val="clear" w:color="auto" w:fill="1E1E1E"/>
-        <w:spacing w:after="0" w:line="285" w:lineRule="atLeast"/>
-        <w:rPr>
-          <w:rFonts w:ascii="Consolas" w:eastAsia="Times New Roman" w:hAnsi="Consolas" w:cs="Times New Roman"/>
-          <w:color w:val="D4D4D4"/>
-          <w:sz w:val="21"/>
-          <w:szCs w:val="21"/>
-          <w:lang w:eastAsia="en-IN"/>
-        </w:rPr>
-      </w:pPr>
-      <w:proofErr w:type="spellStart"/>
+    </w:p>
+    <w:p>
+      <w:pPr>
+        <w:shd w:val="clear" w:color="auto" w:fill="1E1E1E"/>
+        <w:spacing w:after="0" w:line="285" w:lineRule="atLeast"/>
+        <w:rPr>
+          <w:rFonts w:ascii="Consolas" w:eastAsia="Times New Roman" w:hAnsi="Consolas" w:cs="Times New Roman"/>
+          <w:color w:val="D4D4D4"/>
+          <w:sz w:val="21"/>
+          <w:szCs w:val="21"/>
+          <w:lang w:eastAsia="en-IN"/>
+        </w:rPr>
+      </w:pPr>
+    </w:p>
+    <w:p>
+      <w:pPr>
+        <w:shd w:val="clear" w:color="auto" w:fill="1E1E1E"/>
+        <w:spacing w:after="0" w:line="285" w:lineRule="atLeast"/>
+        <w:rPr>
+          <w:rFonts w:ascii="Consolas" w:eastAsia="Times New Roman" w:hAnsi="Consolas" w:cs="Times New Roman"/>
+          <w:color w:val="D4D4D4"/>
+          <w:sz w:val="21"/>
+          <w:szCs w:val="21"/>
+          <w:lang w:eastAsia="en-IN"/>
+        </w:rPr>
+      </w:pPr>
+      <w:r>
+        <w:rPr>
+          <w:rFonts w:ascii="Consolas" w:eastAsia="Times New Roman" w:hAnsi="Consolas" w:cs="Times New Roman"/>
+          <w:color w:val="D4D4D4"/>
+          <w:sz w:val="21"/>
+          <w:szCs w:val="21"/>
+          <w:lang w:eastAsia="en-IN"/>
+        </w:rPr>
+        <w:t>myobject &lt;- c(</w:t>
+      </w:r>
+      <w:r>
+        <w:rPr>
+          <w:rFonts w:ascii="Consolas" w:eastAsia="Times New Roman" w:hAnsi="Consolas" w:cs="Times New Roman"/>
+          <w:color w:val="B5CEA8"/>
+          <w:sz w:val="21"/>
+          <w:szCs w:val="21"/>
+          <w:lang w:eastAsia="en-IN"/>
+        </w:rPr>
+        <w:t>1</w:t>
+      </w:r>
+      <w:r>
+        <w:rPr>
+          <w:rFonts w:ascii="Consolas" w:eastAsia="Times New Roman" w:hAnsi="Consolas" w:cs="Times New Roman"/>
+          <w:color w:val="569CD6"/>
+          <w:sz w:val="21"/>
+          <w:szCs w:val="21"/>
+          <w:lang w:eastAsia="en-IN"/>
+        </w:rPr>
+        <w:t>:</w:t>
+      </w:r>
+      <w:r>
+        <w:rPr>
+          <w:rFonts w:ascii="Consolas" w:eastAsia="Times New Roman" w:hAnsi="Consolas" w:cs="Times New Roman"/>
+          <w:color w:val="B5CEA8"/>
+          <w:sz w:val="21"/>
+          <w:szCs w:val="21"/>
+          <w:lang w:eastAsia="en-IN"/>
+        </w:rPr>
+        <w:t>10</w:t>
+      </w:r>
+      <w:r>
+        <w:rPr>
+          <w:rFonts w:ascii="Consolas" w:eastAsia="Times New Roman" w:hAnsi="Consolas" w:cs="Times New Roman"/>
+          <w:color w:val="D4D4D4"/>
+          <w:sz w:val="21"/>
+          <w:szCs w:val="21"/>
+          <w:lang w:eastAsia="en-IN"/>
+        </w:rPr>
+        <w:t>)</w:t>
+      </w:r>
+    </w:p>
+    <w:p>
+      <w:pPr>
+        <w:shd w:val="clear" w:color="auto" w:fill="1E1E1E"/>
+        <w:spacing w:after="0" w:line="285" w:lineRule="atLeast"/>
+        <w:rPr>
+          <w:rFonts w:ascii="Consolas" w:eastAsia="Times New Roman" w:hAnsi="Consolas" w:cs="Times New Roman"/>
+          <w:color w:val="D4D4D4"/>
+          <w:sz w:val="21"/>
+          <w:szCs w:val="21"/>
+          <w:lang w:eastAsia="en-IN"/>
+        </w:rPr>
+      </w:pPr>
       <w:r>
         <w:rPr>
           <w:rFonts w:ascii="Consolas" w:eastAsia="Times New Roman" w:hAnsi="Consolas" w:cs="Times New Roman"/>
@@ -165,16 +296,41 @@
         </w:rPr>
         <w:t>myobject</w:t>
       </w:r>
-      <w:proofErr w:type="spellEnd"/>
-      <w:r>
-        <w:rPr>
-          <w:rFonts w:ascii="Consolas" w:eastAsia="Times New Roman" w:hAnsi="Consolas" w:cs="Times New Roman"/>
-          <w:color w:val="D4D4D4"/>
-          <w:sz w:val="21"/>
-          <w:szCs w:val="21"/>
-          <w:lang w:eastAsia="en-IN"/>
-        </w:rPr>
-        <w:t> &lt;- </w:t>
+    </w:p>
+    <w:p>
+      <w:pPr>
+        <w:shd w:val="clear" w:color="auto" w:fill="1E1E1E"/>
+        <w:spacing w:after="0" w:line="285" w:lineRule="atLeast"/>
+        <w:rPr>
+          <w:rFonts w:ascii="Consolas" w:eastAsia="Times New Roman" w:hAnsi="Consolas" w:cs="Times New Roman"/>
+          <w:color w:val="D4D4D4"/>
+          <w:sz w:val="21"/>
+          <w:szCs w:val="21"/>
+          <w:lang w:eastAsia="en-IN"/>
+        </w:rPr>
+      </w:pPr>
+    </w:p>
+    <w:p>
+      <w:pPr>
+        <w:shd w:val="clear" w:color="auto" w:fill="1E1E1E"/>
+        <w:spacing w:after="0" w:line="285" w:lineRule="atLeast"/>
+        <w:rPr>
+          <w:rFonts w:ascii="Consolas" w:eastAsia="Times New Roman" w:hAnsi="Consolas" w:cs="Times New Roman"/>
+          <w:color w:val="D4D4D4"/>
+          <w:sz w:val="21"/>
+          <w:szCs w:val="21"/>
+          <w:lang w:eastAsia="en-IN"/>
+        </w:rPr>
+      </w:pPr>
+      <w:r>
+        <w:rPr>
+          <w:rFonts w:ascii="Consolas" w:eastAsia="Times New Roman" w:hAnsi="Consolas" w:cs="Times New Roman"/>
+          <w:color w:val="D4D4D4"/>
+          <w:sz w:val="21"/>
+          <w:szCs w:val="21"/>
+          <w:lang w:eastAsia="en-IN"/>
+        </w:rPr>
+        <w:t>myobject &lt;- seq(from=</w:t>
       </w:r>
       <w:r>
         <w:rPr>
@@ -189,12 +345,12 @@
       <w:r>
         <w:rPr>
           <w:rFonts w:ascii="Consolas" w:eastAsia="Times New Roman" w:hAnsi="Consolas" w:cs="Times New Roman"/>
-          <w:color w:val="569CD6"/>
-          <w:sz w:val="21"/>
-          <w:szCs w:val="21"/>
-          <w:lang w:eastAsia="en-IN"/>
-        </w:rPr>
-        <w:t>:</w:t>
+          <w:color w:val="D4D4D4"/>
+          <w:sz w:val="21"/>
+          <w:szCs w:val="21"/>
+          <w:lang w:eastAsia="en-IN"/>
+        </w:rPr>
+        <w:t>, to=</w:t>
       </w:r>
       <w:r>
         <w:rPr>
@@ -206,20 +362,49 @@
         </w:rPr>
         <w:t>10</w:t>
       </w:r>
-    </w:p>
-    <w:p>
-      <w:pPr>
-        <w:shd w:val="clear" w:color="auto" w:fill="1E1E1E"/>
-        <w:spacing w:after="0" w:line="285" w:lineRule="atLeast"/>
-        <w:rPr>
-          <w:rFonts w:ascii="Consolas" w:eastAsia="Times New Roman" w:hAnsi="Consolas" w:cs="Times New Roman"/>
-          <w:color w:val="D4D4D4"/>
-          <w:sz w:val="21"/>
-          <w:szCs w:val="21"/>
-          <w:lang w:eastAsia="en-IN"/>
-        </w:rPr>
-      </w:pPr>
-      <w:proofErr w:type="spellStart"/>
+      <w:r>
+        <w:rPr>
+          <w:rFonts w:ascii="Consolas" w:eastAsia="Times New Roman" w:hAnsi="Consolas" w:cs="Times New Roman"/>
+          <w:color w:val="D4D4D4"/>
+          <w:sz w:val="21"/>
+          <w:szCs w:val="21"/>
+          <w:lang w:eastAsia="en-IN"/>
+        </w:rPr>
+        <w:t>, by=</w:t>
+      </w:r>
+      <w:r>
+        <w:rPr>
+          <w:rFonts w:ascii="Consolas" w:eastAsia="Times New Roman" w:hAnsi="Consolas" w:cs="Times New Roman"/>
+          <w:color w:val="B5CEA8"/>
+          <w:sz w:val="21"/>
+          <w:szCs w:val="21"/>
+          <w:lang w:eastAsia="en-IN"/>
+        </w:rPr>
+        <w:t>1</w:t>
+      </w:r>
+      <w:r>
+        <w:rPr>
+          <w:rFonts w:ascii="Consolas" w:eastAsia="Times New Roman" w:hAnsi="Consolas" w:cs="Times New Roman"/>
+          <w:color w:val="D4D4D4"/>
+          <w:sz w:val="21"/>
+          <w:szCs w:val="21"/>
+          <w:lang w:eastAsia="en-IN"/>
+        </w:rPr>
+        <w:t>)</w:t>
+      </w:r>
+    </w:p>
+    <w:p>
+      <w:pPr>
+        <w:shd w:val="clear" w:color="auto" w:fill="1E1E1E"/>
+        <w:spacing w:after="0" w:line="285" w:lineRule="atLeast"/>
+        <w:rPr>
+          <w:rFonts w:ascii="Consolas" w:eastAsia="Times New Roman" w:hAnsi="Consolas" w:cs="Times New Roman"/>
+          <w:color w:val="D4D4D4"/>
+          <w:sz w:val="21"/>
+          <w:szCs w:val="21"/>
+          <w:lang w:eastAsia="en-IN"/>
+        </w:rPr>
+      </w:pPr>
       <w:r>
         <w:rPr>
           <w:rFonts w:ascii="Consolas" w:eastAsia="Times New Roman" w:hAnsi="Consolas" w:cs="Times New Roman"/>
@@ -230,299 +415,6 @@
         </w:rPr>
         <w:t>myobject</w:t>
       </w:r>
-      <w:proofErr w:type="spellEnd"/>
-    </w:p>
-    <w:p>
-      <w:pPr>
-        <w:shd w:val="clear" w:color="auto" w:fill="1E1E1E"/>
-        <w:spacing w:after="0" w:line="285" w:lineRule="atLeast"/>
-        <w:rPr>
-          <w:rFonts w:ascii="Consolas" w:eastAsia="Times New Roman" w:hAnsi="Consolas" w:cs="Times New Roman"/>
-          <w:color w:val="D4D4D4"/>
-          <w:sz w:val="21"/>
-          <w:szCs w:val="21"/>
-          <w:lang w:eastAsia="en-IN"/>
-        </w:rPr>
-      </w:pPr>
-    </w:p>
-    <w:p>
-      <w:pPr>
-        <w:shd w:val="clear" w:color="auto" w:fill="1E1E1E"/>
-        <w:spacing w:after="0" w:line="285" w:lineRule="atLeast"/>
-        <w:rPr>
-          <w:rFonts w:ascii="Consolas" w:eastAsia="Times New Roman" w:hAnsi="Consolas" w:cs="Times New Roman"/>
-          <w:color w:val="D4D4D4"/>
-          <w:sz w:val="21"/>
-          <w:szCs w:val="21"/>
-          <w:lang w:eastAsia="en-IN"/>
-        </w:rPr>
-      </w:pPr>
-      <w:proofErr w:type="spellStart"/>
-      <w:r>
-        <w:rPr>
-          <w:rFonts w:ascii="Consolas" w:eastAsia="Times New Roman" w:hAnsi="Consolas" w:cs="Times New Roman"/>
-          <w:color w:val="D4D4D4"/>
-          <w:sz w:val="21"/>
-          <w:szCs w:val="21"/>
-          <w:lang w:eastAsia="en-IN"/>
-        </w:rPr>
-        <w:t>myobject</w:t>
-      </w:r>
-      <w:proofErr w:type="spellEnd"/>
-      <w:r>
-        <w:rPr>
-          <w:rFonts w:ascii="Consolas" w:eastAsia="Times New Roman" w:hAnsi="Consolas" w:cs="Times New Roman"/>
-          <w:color w:val="D4D4D4"/>
-          <w:sz w:val="21"/>
-          <w:szCs w:val="21"/>
-          <w:lang w:eastAsia="en-IN"/>
-        </w:rPr>
-        <w:t> &lt;- </w:t>
-      </w:r>
-      <w:proofErr w:type="gramStart"/>
-      <w:r>
-        <w:rPr>
-          <w:rFonts w:ascii="Consolas" w:eastAsia="Times New Roman" w:hAnsi="Consolas" w:cs="Times New Roman"/>
-          <w:color w:val="D4D4D4"/>
-          <w:sz w:val="21"/>
-          <w:szCs w:val="21"/>
-          <w:lang w:eastAsia="en-IN"/>
-        </w:rPr>
-        <w:t>c(</w:t>
-      </w:r>
-      <w:proofErr w:type="gramEnd"/>
-      <w:r>
-        <w:rPr>
-          <w:rFonts w:ascii="Consolas" w:eastAsia="Times New Roman" w:hAnsi="Consolas" w:cs="Times New Roman"/>
-          <w:color w:val="B5CEA8"/>
-          <w:sz w:val="21"/>
-          <w:szCs w:val="21"/>
-          <w:lang w:eastAsia="en-IN"/>
-        </w:rPr>
-        <w:t>1</w:t>
-      </w:r>
-      <w:r>
-        <w:rPr>
-          <w:rFonts w:ascii="Consolas" w:eastAsia="Times New Roman" w:hAnsi="Consolas" w:cs="Times New Roman"/>
-          <w:color w:val="569CD6"/>
-          <w:sz w:val="21"/>
-          <w:szCs w:val="21"/>
-          <w:lang w:eastAsia="en-IN"/>
-        </w:rPr>
-        <w:t>:</w:t>
-      </w:r>
-      <w:r>
-        <w:rPr>
-          <w:rFonts w:ascii="Consolas" w:eastAsia="Times New Roman" w:hAnsi="Consolas" w:cs="Times New Roman"/>
-          <w:color w:val="B5CEA8"/>
-          <w:sz w:val="21"/>
-          <w:szCs w:val="21"/>
-          <w:lang w:eastAsia="en-IN"/>
-        </w:rPr>
-        <w:t>10</w:t>
-      </w:r>
-      <w:r>
-        <w:rPr>
-          <w:rFonts w:ascii="Consolas" w:eastAsia="Times New Roman" w:hAnsi="Consolas" w:cs="Times New Roman"/>
-          <w:color w:val="D4D4D4"/>
-          <w:sz w:val="21"/>
-          <w:szCs w:val="21"/>
-          <w:lang w:eastAsia="en-IN"/>
-        </w:rPr>
-        <w:t>)</w:t>
-      </w:r>
-    </w:p>
-    <w:p>
-      <w:pPr>
-        <w:shd w:val="clear" w:color="auto" w:fill="1E1E1E"/>
-        <w:spacing w:after="0" w:line="285" w:lineRule="atLeast"/>
-        <w:rPr>
-          <w:rFonts w:ascii="Consolas" w:eastAsia="Times New Roman" w:hAnsi="Consolas" w:cs="Times New Roman"/>
-          <w:color w:val="D4D4D4"/>
-          <w:sz w:val="21"/>
-          <w:szCs w:val="21"/>
-          <w:lang w:eastAsia="en-IN"/>
-        </w:rPr>
-      </w:pPr>
-      <w:proofErr w:type="spellStart"/>
-      <w:r>
-        <w:rPr>
-          <w:rFonts w:ascii="Consolas" w:eastAsia="Times New Roman" w:hAnsi="Consolas" w:cs="Times New Roman"/>
-          <w:color w:val="D4D4D4"/>
-          <w:sz w:val="21"/>
-          <w:szCs w:val="21"/>
-          <w:lang w:eastAsia="en-IN"/>
-        </w:rPr>
-        <w:t>myobject</w:t>
-      </w:r>
-      <w:proofErr w:type="spellEnd"/>
-    </w:p>
-    <w:p>
-      <w:pPr>
-        <w:shd w:val="clear" w:color="auto" w:fill="1E1E1E"/>
-        <w:spacing w:after="0" w:line="285" w:lineRule="atLeast"/>
-        <w:rPr>
-          <w:rFonts w:ascii="Consolas" w:eastAsia="Times New Roman" w:hAnsi="Consolas" w:cs="Times New Roman"/>
-          <w:color w:val="D4D4D4"/>
-          <w:sz w:val="21"/>
-          <w:szCs w:val="21"/>
-          <w:lang w:eastAsia="en-IN"/>
-        </w:rPr>
-      </w:pPr>
-    </w:p>
-    <w:p>
-      <w:pPr>
-        <w:shd w:val="clear" w:color="auto" w:fill="1E1E1E"/>
-        <w:spacing w:after="0" w:line="285" w:lineRule="atLeast"/>
-        <w:rPr>
-          <w:rFonts w:ascii="Consolas" w:eastAsia="Times New Roman" w:hAnsi="Consolas" w:cs="Times New Roman"/>
-          <w:color w:val="D4D4D4"/>
-          <w:sz w:val="21"/>
-          <w:szCs w:val="21"/>
-          <w:lang w:eastAsia="en-IN"/>
-        </w:rPr>
-      </w:pPr>
-      <w:proofErr w:type="spellStart"/>
-      <w:r>
-        <w:rPr>
-          <w:rFonts w:ascii="Consolas" w:eastAsia="Times New Roman" w:hAnsi="Consolas" w:cs="Times New Roman"/>
-          <w:color w:val="D4D4D4"/>
-          <w:sz w:val="21"/>
-          <w:szCs w:val="21"/>
-          <w:lang w:eastAsia="en-IN"/>
-        </w:rPr>
-        <w:t>myobject</w:t>
-      </w:r>
-      <w:proofErr w:type="spellEnd"/>
-      <w:r>
-        <w:rPr>
-          <w:rFonts w:ascii="Consolas" w:eastAsia="Times New Roman" w:hAnsi="Consolas" w:cs="Times New Roman"/>
-          <w:color w:val="D4D4D4"/>
-          <w:sz w:val="21"/>
-          <w:szCs w:val="21"/>
-          <w:lang w:eastAsia="en-IN"/>
-        </w:rPr>
-        <w:t> &lt;- </w:t>
-      </w:r>
-      <w:proofErr w:type="spellStart"/>
-      <w:proofErr w:type="gramStart"/>
-      <w:r>
-        <w:rPr>
-          <w:rFonts w:ascii="Consolas" w:eastAsia="Times New Roman" w:hAnsi="Consolas" w:cs="Times New Roman"/>
-          <w:color w:val="D4D4D4"/>
-          <w:sz w:val="21"/>
-          <w:szCs w:val="21"/>
-          <w:lang w:eastAsia="en-IN"/>
-        </w:rPr>
-        <w:t>seq</w:t>
-      </w:r>
-      <w:proofErr w:type="spellEnd"/>
-      <w:r>
-        <w:rPr>
-          <w:rFonts w:ascii="Consolas" w:eastAsia="Times New Roman" w:hAnsi="Consolas" w:cs="Times New Roman"/>
-          <w:color w:val="D4D4D4"/>
-          <w:sz w:val="21"/>
-          <w:szCs w:val="21"/>
-          <w:lang w:eastAsia="en-IN"/>
-        </w:rPr>
-        <w:t>(</w:t>
-      </w:r>
-      <w:proofErr w:type="gramEnd"/>
-      <w:r>
-        <w:rPr>
-          <w:rFonts w:ascii="Consolas" w:eastAsia="Times New Roman" w:hAnsi="Consolas" w:cs="Times New Roman"/>
-          <w:color w:val="D4D4D4"/>
-          <w:sz w:val="21"/>
-          <w:szCs w:val="21"/>
-          <w:lang w:eastAsia="en-IN"/>
-        </w:rPr>
-        <w:t>from=</w:t>
-      </w:r>
-      <w:r>
-        <w:rPr>
-          <w:rFonts w:ascii="Consolas" w:eastAsia="Times New Roman" w:hAnsi="Consolas" w:cs="Times New Roman"/>
-          <w:color w:val="B5CEA8"/>
-          <w:sz w:val="21"/>
-          <w:szCs w:val="21"/>
-          <w:lang w:eastAsia="en-IN"/>
-        </w:rPr>
-        <w:t>1</w:t>
-      </w:r>
-      <w:r>
-        <w:rPr>
-          <w:rFonts w:ascii="Consolas" w:eastAsia="Times New Roman" w:hAnsi="Consolas" w:cs="Times New Roman"/>
-          <w:color w:val="D4D4D4"/>
-          <w:sz w:val="21"/>
-          <w:szCs w:val="21"/>
-          <w:lang w:eastAsia="en-IN"/>
-        </w:rPr>
-        <w:t>, to=</w:t>
-      </w:r>
-      <w:r>
-        <w:rPr>
-          <w:rFonts w:ascii="Consolas" w:eastAsia="Times New Roman" w:hAnsi="Consolas" w:cs="Times New Roman"/>
-          <w:color w:val="B5CEA8"/>
-          <w:sz w:val="21"/>
-          <w:szCs w:val="21"/>
-          <w:lang w:eastAsia="en-IN"/>
-        </w:rPr>
-        <w:t>10</w:t>
-      </w:r>
-      <w:r>
-        <w:rPr>
-          <w:rFonts w:ascii="Consolas" w:eastAsia="Times New Roman" w:hAnsi="Consolas" w:cs="Times New Roman"/>
-          <w:color w:val="D4D4D4"/>
-          <w:sz w:val="21"/>
-          <w:szCs w:val="21"/>
-          <w:lang w:eastAsia="en-IN"/>
-        </w:rPr>
-        <w:t>, by=</w:t>
-      </w:r>
-      <w:r>
-        <w:rPr>
-          <w:rFonts w:ascii="Consolas" w:eastAsia="Times New Roman" w:hAnsi="Consolas" w:cs="Times New Roman"/>
-          <w:color w:val="B5CEA8"/>
-          <w:sz w:val="21"/>
-          <w:szCs w:val="21"/>
-          <w:lang w:eastAsia="en-IN"/>
-        </w:rPr>
-        <w:t>1</w:t>
-      </w:r>
-      <w:r>
-        <w:rPr>
-          <w:rFonts w:ascii="Consolas" w:eastAsia="Times New Roman" w:hAnsi="Consolas" w:cs="Times New Roman"/>
-          <w:color w:val="D4D4D4"/>
-          <w:sz w:val="21"/>
-          <w:szCs w:val="21"/>
-          <w:lang w:eastAsia="en-IN"/>
-        </w:rPr>
-        <w:t>)</w:t>
-      </w:r>
-    </w:p>
-    <w:p>
-      <w:pPr>
-        <w:shd w:val="clear" w:color="auto" w:fill="1E1E1E"/>
-        <w:spacing w:after="0" w:line="285" w:lineRule="atLeast"/>
-        <w:rPr>
-          <w:rFonts w:ascii="Consolas" w:eastAsia="Times New Roman" w:hAnsi="Consolas" w:cs="Times New Roman"/>
-          <w:color w:val="D4D4D4"/>
-          <w:sz w:val="21"/>
-          <w:szCs w:val="21"/>
-          <w:lang w:eastAsia="en-IN"/>
-        </w:rPr>
-      </w:pPr>
-      <w:proofErr w:type="spellStart"/>
-      <w:r>
-        <w:rPr>
-          <w:rFonts w:ascii="Consolas" w:eastAsia="Times New Roman" w:hAnsi="Consolas" w:cs="Times New Roman"/>
-          <w:color w:val="D4D4D4"/>
-          <w:sz w:val="21"/>
-          <w:szCs w:val="21"/>
-          <w:lang w:eastAsia="en-IN"/>
-        </w:rPr>
-        <w:t>myobject</w:t>
-      </w:r>
-      <w:proofErr w:type="spellEnd"/>
     </w:p>
     <w:p/>
     <w:p>
@@ -530,6 +422,9 @@
         <w:jc w:val="center"/>
       </w:pPr>
       <w:r>
+        <w:rPr>
+          <w:noProof/>
+        </w:rPr>
         <w:drawing>
           <wp:inline distT="0" distB="0" distL="0" distR="0" wp14:anchorId="24E8F8A8" wp14:editId="18980E17">
             <wp:extent cx="2934109" cy="2105319"/>
@@ -578,64 +473,30 @@
         <w:rPr>
           <w:rFonts w:cstheme="minorHAnsi"/>
         </w:rPr>
-        <w:t xml:space="preserve">Q2. </w:t>
-      </w:r>
-      <w:r>
-        <w:rPr>
-          <w:rFonts w:cstheme="minorHAnsi"/>
-        </w:rPr>
-        <w:t>Get the sum of your object</w:t>
-      </w:r>
-      <w:r>
-        <w:rPr>
-          <w:rFonts w:cstheme="minorHAnsi"/>
-        </w:rPr>
-        <w:t>.</w:t>
-      </w:r>
-    </w:p>
-    <w:p>
-      <w:pPr>
-        <w:shd w:val="clear" w:color="auto" w:fill="1E1E1E"/>
-        <w:spacing w:after="0" w:line="285" w:lineRule="atLeast"/>
-        <w:rPr>
-          <w:rFonts w:ascii="Consolas" w:eastAsia="Times New Roman" w:hAnsi="Consolas" w:cs="Times New Roman"/>
-          <w:color w:val="D4D4D4"/>
-          <w:sz w:val="21"/>
-          <w:szCs w:val="21"/>
-          <w:lang w:eastAsia="en-IN"/>
-        </w:rPr>
-      </w:pPr>
-      <w:r>
-        <w:rPr>
-          <w:rFonts w:ascii="Consolas" w:eastAsia="Times New Roman" w:hAnsi="Consolas" w:cs="Times New Roman"/>
-          <w:color w:val="D4D4D4"/>
-          <w:sz w:val="21"/>
-          <w:szCs w:val="21"/>
-          <w:lang w:eastAsia="en-IN"/>
-        </w:rPr>
-        <w:t>sum(</w:t>
-      </w:r>
-      <w:proofErr w:type="spellStart"/>
-      <w:r>
-        <w:rPr>
-          <w:rFonts w:ascii="Consolas" w:eastAsia="Times New Roman" w:hAnsi="Consolas" w:cs="Times New Roman"/>
-          <w:color w:val="D4D4D4"/>
-          <w:sz w:val="21"/>
-          <w:szCs w:val="21"/>
-          <w:lang w:eastAsia="en-IN"/>
-        </w:rPr>
-        <w:t>myobject</w:t>
-      </w:r>
-      <w:proofErr w:type="spellEnd"/>
-      <w:r>
-        <w:rPr>
-          <w:rFonts w:ascii="Consolas" w:eastAsia="Times New Roman" w:hAnsi="Consolas" w:cs="Times New Roman"/>
-          <w:color w:val="D4D4D4"/>
-          <w:sz w:val="21"/>
-          <w:szCs w:val="21"/>
-          <w:lang w:eastAsia="en-IN"/>
-        </w:rPr>
-        <w:t>)</w:t>
+        <w:t>Q2. Get the sum of your object.</w:t>
+      </w:r>
+    </w:p>
+    <w:p>
+      <w:pPr>
+        <w:shd w:val="clear" w:color="auto" w:fill="1E1E1E"/>
+        <w:spacing w:after="0" w:line="285" w:lineRule="atLeast"/>
+        <w:rPr>
+          <w:rFonts w:ascii="Consolas" w:eastAsia="Times New Roman" w:hAnsi="Consolas" w:cs="Times New Roman"/>
+          <w:color w:val="D4D4D4"/>
+          <w:sz w:val="21"/>
+          <w:szCs w:val="21"/>
+          <w:lang w:eastAsia="en-IN"/>
+        </w:rPr>
+      </w:pPr>
+      <w:r>
+        <w:rPr>
+          <w:rFonts w:ascii="Consolas" w:eastAsia="Times New Roman" w:hAnsi="Consolas" w:cs="Times New Roman"/>
+          <w:color w:val="D4D4D4"/>
+          <w:sz w:val="21"/>
+          <w:szCs w:val="21"/>
+          <w:lang w:eastAsia="en-IN"/>
+        </w:rPr>
+        <w:t>sum(myobject)</w:t>
       </w:r>
     </w:p>
     <w:p/>
@@ -644,6 +505,9 @@
         <w:jc w:val="center"/>
       </w:pPr>
       <w:r>
+        <w:rPr>
+          <w:noProof/>
+        </w:rPr>
         <w:drawing>
           <wp:inline distT="0" distB="0" distL="0" distR="0" wp14:anchorId="06C38F91" wp14:editId="176763DA">
             <wp:extent cx="1371791" cy="552527"/>
@@ -706,19 +570,7 @@
           <w:rFonts w:cstheme="minorHAnsi"/>
         </w:rPr>
         <w:lastRenderedPageBreak/>
-        <w:t xml:space="preserve">Q3. </w:t>
-      </w:r>
-      <w:r>
-        <w:rPr>
-          <w:rFonts w:cstheme="minorHAnsi"/>
-        </w:rPr>
-        <w:t>Create the following vector by using the paste function</w:t>
-      </w:r>
-      <w:r>
-        <w:rPr>
-          <w:rFonts w:cstheme="minorHAnsi"/>
-        </w:rPr>
-        <w:t>:</w:t>
+        <w:t>Q3. Create the following vector by using the paste function:</w:t>
       </w:r>
     </w:p>
     <w:p>
@@ -780,20 +632,8 @@
           <w:szCs w:val="21"/>
           <w:lang w:eastAsia="en-IN"/>
         </w:rPr>
-        <w:t>a &lt;- </w:t>
-      </w:r>
-      <w:proofErr w:type="gramStart"/>
-      <w:r>
-        <w:rPr>
-          <w:rFonts w:ascii="Consolas" w:eastAsia="Times New Roman" w:hAnsi="Consolas" w:cs="Times New Roman"/>
-          <w:color w:val="D4D4D4"/>
-          <w:sz w:val="21"/>
-          <w:szCs w:val="21"/>
-          <w:lang w:eastAsia="en-IN"/>
-        </w:rPr>
-        <w:t>paste(</w:t>
-      </w:r>
-      <w:proofErr w:type="gramEnd"/>
+        <w:t>a &lt;- paste(</w:t>
+      </w:r>
       <w:r>
         <w:rPr>
           <w:rFonts w:ascii="Consolas" w:eastAsia="Times New Roman" w:hAnsi="Consolas" w:cs="Times New Roman"/>
@@ -911,20 +751,8 @@
           <w:szCs w:val="21"/>
           <w:lang w:eastAsia="en-IN"/>
         </w:rPr>
-        <w:t>b &lt;- </w:t>
-      </w:r>
-      <w:proofErr w:type="gramStart"/>
-      <w:r>
-        <w:rPr>
-          <w:rFonts w:ascii="Consolas" w:eastAsia="Times New Roman" w:hAnsi="Consolas" w:cs="Times New Roman"/>
-          <w:color w:val="D4D4D4"/>
-          <w:sz w:val="21"/>
-          <w:szCs w:val="21"/>
-          <w:lang w:eastAsia="en-IN"/>
-        </w:rPr>
-        <w:t>paste(</w:t>
-      </w:r>
-      <w:proofErr w:type="gramEnd"/>
+        <w:t>b &lt;- paste(</w:t>
+      </w:r>
       <w:r>
         <w:rPr>
           <w:rFonts w:ascii="Consolas" w:eastAsia="Times New Roman" w:hAnsi="Consolas" w:cs="Times New Roman"/>
@@ -1042,20 +870,8 @@
           <w:szCs w:val="21"/>
           <w:lang w:eastAsia="en-IN"/>
         </w:rPr>
-        <w:t>c &lt;- </w:t>
-      </w:r>
-      <w:proofErr w:type="gramStart"/>
-      <w:r>
-        <w:rPr>
-          <w:rFonts w:ascii="Consolas" w:eastAsia="Times New Roman" w:hAnsi="Consolas" w:cs="Times New Roman"/>
-          <w:color w:val="D4D4D4"/>
-          <w:sz w:val="21"/>
-          <w:szCs w:val="21"/>
-          <w:lang w:eastAsia="en-IN"/>
-        </w:rPr>
-        <w:t>paste(</w:t>
-      </w:r>
-      <w:proofErr w:type="gramEnd"/>
+        <w:t>c &lt;- paste(</w:t>
+      </w:r>
       <w:r>
         <w:rPr>
           <w:rFonts w:ascii="Consolas" w:eastAsia="Times New Roman" w:hAnsi="Consolas" w:cs="Times New Roman"/>
@@ -1157,6 +973,7 @@
       <w:r>
         <w:rPr>
           <w:rFonts w:cstheme="minorHAnsi"/>
+          <w:noProof/>
         </w:rPr>
         <w:drawing>
           <wp:inline distT="0" distB="0" distL="0" distR="0" wp14:anchorId="11CE205A" wp14:editId="2BBBDF75">
@@ -1218,58 +1035,30 @@
         <w:rPr>
           <w:rFonts w:cstheme="minorHAnsi"/>
         </w:rPr>
-        <w:t>Vector of 1,2,3, repeat the vector to get 11 x 1, 10 x 2, and 10 x3</w:t>
-      </w:r>
-      <w:r>
-        <w:rPr>
-          <w:rFonts w:cstheme="minorHAnsi"/>
-        </w:rPr>
-        <w:t>.</w:t>
-      </w:r>
-    </w:p>
-    <w:p>
-      <w:pPr>
-        <w:shd w:val="clear" w:color="auto" w:fill="1E1E1E"/>
-        <w:spacing w:after="0" w:line="285" w:lineRule="atLeast"/>
-        <w:rPr>
-          <w:rFonts w:ascii="Consolas" w:eastAsia="Times New Roman" w:hAnsi="Consolas" w:cs="Times New Roman"/>
-          <w:color w:val="D4D4D4"/>
-          <w:sz w:val="21"/>
-          <w:szCs w:val="21"/>
-          <w:lang w:eastAsia="en-IN"/>
-        </w:rPr>
-      </w:pPr>
-      <w:r>
-        <w:rPr>
-          <w:rFonts w:ascii="Consolas" w:eastAsia="Times New Roman" w:hAnsi="Consolas" w:cs="Times New Roman"/>
-          <w:color w:val="D4D4D4"/>
-          <w:sz w:val="21"/>
-          <w:szCs w:val="21"/>
-          <w:lang w:eastAsia="en-IN"/>
-        </w:rPr>
-        <w:t>a &lt;- </w:t>
-      </w:r>
-      <w:proofErr w:type="gramStart"/>
-      <w:r>
-        <w:rPr>
-          <w:rFonts w:ascii="Consolas" w:eastAsia="Times New Roman" w:hAnsi="Consolas" w:cs="Times New Roman"/>
-          <w:color w:val="D4D4D4"/>
-          <w:sz w:val="21"/>
-          <w:szCs w:val="21"/>
-          <w:lang w:eastAsia="en-IN"/>
-        </w:rPr>
-        <w:t>rep(</w:t>
-      </w:r>
-      <w:proofErr w:type="gramEnd"/>
-      <w:r>
-        <w:rPr>
-          <w:rFonts w:ascii="Consolas" w:eastAsia="Times New Roman" w:hAnsi="Consolas" w:cs="Times New Roman"/>
-          <w:color w:val="D4D4D4"/>
-          <w:sz w:val="21"/>
-          <w:szCs w:val="21"/>
-          <w:lang w:eastAsia="en-IN"/>
-        </w:rPr>
-        <w:t>c(</w:t>
+        <w:t>Vector of 1,2,3, repeat the vector to get 11 x 1, 10 x 2, and 10 x3.</w:t>
+      </w:r>
+    </w:p>
+    <w:p>
+      <w:pPr>
+        <w:shd w:val="clear" w:color="auto" w:fill="1E1E1E"/>
+        <w:spacing w:after="0" w:line="285" w:lineRule="atLeast"/>
+        <w:rPr>
+          <w:rFonts w:ascii="Consolas" w:eastAsia="Times New Roman" w:hAnsi="Consolas" w:cs="Times New Roman"/>
+          <w:color w:val="D4D4D4"/>
+          <w:sz w:val="21"/>
+          <w:szCs w:val="21"/>
+          <w:lang w:eastAsia="en-IN"/>
+        </w:rPr>
+      </w:pPr>
+      <w:r>
+        <w:rPr>
+          <w:rFonts w:ascii="Consolas" w:eastAsia="Times New Roman" w:hAnsi="Consolas" w:cs="Times New Roman"/>
+          <w:color w:val="D4D4D4"/>
+          <w:sz w:val="21"/>
+          <w:szCs w:val="21"/>
+          <w:lang w:eastAsia="en-IN"/>
+        </w:rPr>
+        <w:t>a &lt;- rep(c(</w:t>
       </w:r>
       <w:r>
         <w:rPr>
@@ -1432,6 +1221,7 @@
       <w:r>
         <w:rPr>
           <w:rFonts w:cstheme="minorHAnsi"/>
+          <w:noProof/>
         </w:rPr>
         <w:drawing>
           <wp:inline distT="0" distB="0" distL="0" distR="0" wp14:anchorId="51A08200" wp14:editId="15A82167">
@@ -1522,7 +1312,6 @@
           <w:lang w:eastAsia="en-IN"/>
         </w:rPr>
       </w:pPr>
-      <w:proofErr w:type="gramStart"/>
       <w:r>
         <w:rPr>
           <w:rFonts w:ascii="Consolas" w:eastAsia="Times New Roman" w:hAnsi="Consolas" w:cs="Times New Roman"/>
@@ -1533,7 +1322,6 @@
         </w:rPr>
         <w:t>a[</w:t>
       </w:r>
-      <w:proofErr w:type="gramEnd"/>
       <w:r>
         <w:rPr>
           <w:rFonts w:ascii="Consolas" w:eastAsia="Times New Roman" w:hAnsi="Consolas" w:cs="Times New Roman"/>
@@ -1572,6 +1360,7 @@
       <w:r>
         <w:rPr>
           <w:rFonts w:cstheme="minorHAnsi"/>
+          <w:noProof/>
         </w:rPr>
         <w:drawing>
           <wp:inline distT="0" distB="0" distL="0" distR="0" wp14:anchorId="30DA7D07" wp14:editId="48FB3754">
@@ -1633,28 +1422,21 @@
         <w:rPr>
           <w:rFonts w:cstheme="minorHAnsi"/>
         </w:rPr>
-        <w:t>Repeat the string “Hello R” thrice</w:t>
-      </w:r>
-      <w:r>
-        <w:rPr>
-          <w:rFonts w:cstheme="minorHAnsi"/>
-        </w:rPr>
-        <w:t>.</w:t>
-      </w:r>
-    </w:p>
-    <w:p>
-      <w:pPr>
-        <w:shd w:val="clear" w:color="auto" w:fill="1E1E1E"/>
-        <w:spacing w:after="0" w:line="285" w:lineRule="atLeast"/>
-        <w:rPr>
-          <w:rFonts w:ascii="Consolas" w:eastAsia="Times New Roman" w:hAnsi="Consolas" w:cs="Times New Roman"/>
-          <w:color w:val="D4D4D4"/>
-          <w:sz w:val="21"/>
-          <w:szCs w:val="21"/>
-          <w:lang w:eastAsia="en-IN"/>
-        </w:rPr>
-      </w:pPr>
-      <w:proofErr w:type="gramStart"/>
+        <w:t>Repeat the string “Hello R” thrice.</w:t>
+      </w:r>
+    </w:p>
+    <w:p>
+      <w:pPr>
+        <w:shd w:val="clear" w:color="auto" w:fill="1E1E1E"/>
+        <w:spacing w:after="0" w:line="285" w:lineRule="atLeast"/>
+        <w:rPr>
+          <w:rFonts w:ascii="Consolas" w:eastAsia="Times New Roman" w:hAnsi="Consolas" w:cs="Times New Roman"/>
+          <w:color w:val="D4D4D4"/>
+          <w:sz w:val="21"/>
+          <w:szCs w:val="21"/>
+          <w:lang w:eastAsia="en-IN"/>
+        </w:rPr>
+      </w:pPr>
       <w:r>
         <w:rPr>
           <w:rFonts w:ascii="Consolas" w:eastAsia="Times New Roman" w:hAnsi="Consolas" w:cs="Times New Roman"/>
@@ -1665,7 +1447,6 @@
         </w:rPr>
         <w:t>replicate(</w:t>
       </w:r>
-      <w:proofErr w:type="gramEnd"/>
       <w:r>
         <w:rPr>
           <w:rFonts w:ascii="Consolas" w:eastAsia="Times New Roman" w:hAnsi="Consolas" w:cs="Times New Roman"/>
@@ -1724,6 +1505,7 @@
       <w:r>
         <w:rPr>
           <w:rFonts w:cstheme="minorHAnsi"/>
+          <w:noProof/>
         </w:rPr>
         <w:drawing>
           <wp:inline distT="0" distB="0" distL="0" distR="0" wp14:anchorId="79441A65" wp14:editId="44B592CC">
@@ -1785,58 +1567,30 @@
         <w:rPr>
           <w:rFonts w:cstheme="minorHAnsi"/>
         </w:rPr>
-        <w:t>Repeat the first element of a vector twice and the second element of the vector thrice</w:t>
-      </w:r>
-      <w:r>
-        <w:rPr>
-          <w:rFonts w:cstheme="minorHAnsi"/>
-        </w:rPr>
-        <w:t>.</w:t>
-      </w:r>
-    </w:p>
-    <w:p>
-      <w:pPr>
-        <w:shd w:val="clear" w:color="auto" w:fill="1E1E1E"/>
-        <w:spacing w:after="0" w:line="285" w:lineRule="atLeast"/>
-        <w:rPr>
-          <w:rFonts w:ascii="Consolas" w:eastAsia="Times New Roman" w:hAnsi="Consolas" w:cs="Times New Roman"/>
-          <w:color w:val="D4D4D4"/>
-          <w:sz w:val="21"/>
-          <w:szCs w:val="21"/>
-          <w:lang w:eastAsia="en-IN"/>
-        </w:rPr>
-      </w:pPr>
-      <w:r>
-        <w:rPr>
-          <w:rFonts w:ascii="Consolas" w:eastAsia="Times New Roman" w:hAnsi="Consolas" w:cs="Times New Roman"/>
-          <w:color w:val="D4D4D4"/>
-          <w:sz w:val="21"/>
-          <w:szCs w:val="21"/>
-          <w:lang w:eastAsia="en-IN"/>
-        </w:rPr>
-        <w:t>a &lt;- </w:t>
-      </w:r>
-      <w:proofErr w:type="gramStart"/>
-      <w:r>
-        <w:rPr>
-          <w:rFonts w:ascii="Consolas" w:eastAsia="Times New Roman" w:hAnsi="Consolas" w:cs="Times New Roman"/>
-          <w:color w:val="D4D4D4"/>
-          <w:sz w:val="21"/>
-          <w:szCs w:val="21"/>
-          <w:lang w:eastAsia="en-IN"/>
-        </w:rPr>
-        <w:t>rep(</w:t>
-      </w:r>
-      <w:proofErr w:type="gramEnd"/>
-      <w:r>
-        <w:rPr>
-          <w:rFonts w:ascii="Consolas" w:eastAsia="Times New Roman" w:hAnsi="Consolas" w:cs="Times New Roman"/>
-          <w:color w:val="D4D4D4"/>
-          <w:sz w:val="21"/>
-          <w:szCs w:val="21"/>
-          <w:lang w:eastAsia="en-IN"/>
-        </w:rPr>
-        <w:t>c(</w:t>
+        <w:t>Repeat the first element of a vector twice and the second element of the vector thrice.</w:t>
+      </w:r>
+    </w:p>
+    <w:p>
+      <w:pPr>
+        <w:shd w:val="clear" w:color="auto" w:fill="1E1E1E"/>
+        <w:spacing w:after="0" w:line="285" w:lineRule="atLeast"/>
+        <w:rPr>
+          <w:rFonts w:ascii="Consolas" w:eastAsia="Times New Roman" w:hAnsi="Consolas" w:cs="Times New Roman"/>
+          <w:color w:val="D4D4D4"/>
+          <w:sz w:val="21"/>
+          <w:szCs w:val="21"/>
+          <w:lang w:eastAsia="en-IN"/>
+        </w:rPr>
+      </w:pPr>
+      <w:r>
+        <w:rPr>
+          <w:rFonts w:ascii="Consolas" w:eastAsia="Times New Roman" w:hAnsi="Consolas" w:cs="Times New Roman"/>
+          <w:color w:val="D4D4D4"/>
+          <w:sz w:val="21"/>
+          <w:szCs w:val="21"/>
+          <w:lang w:eastAsia="en-IN"/>
+        </w:rPr>
+        <w:t>a &lt;- rep(c(</w:t>
       </w:r>
       <w:r>
         <w:rPr>
@@ -1959,6 +1713,7 @@
       <w:r>
         <w:rPr>
           <w:rFonts w:cstheme="minorHAnsi"/>
+          <w:noProof/>
         </w:rPr>
         <w:drawing>
           <wp:inline distT="0" distB="0" distL="0" distR="0" wp14:anchorId="0AA93093" wp14:editId="17B93C90">
@@ -2020,28 +1775,21 @@
         <w:rPr>
           <w:rFonts w:cstheme="minorHAnsi"/>
         </w:rPr>
-        <w:t>Create a matrix of two rows and three columns</w:t>
-      </w:r>
-      <w:r>
-        <w:rPr>
-          <w:rFonts w:cstheme="minorHAnsi"/>
-        </w:rPr>
-        <w:t>.</w:t>
-      </w:r>
-    </w:p>
-    <w:p>
-      <w:pPr>
-        <w:shd w:val="clear" w:color="auto" w:fill="1E1E1E"/>
-        <w:spacing w:after="0" w:line="285" w:lineRule="atLeast"/>
-        <w:rPr>
-          <w:rFonts w:ascii="Consolas" w:eastAsia="Times New Roman" w:hAnsi="Consolas" w:cs="Times New Roman"/>
-          <w:color w:val="D4D4D4"/>
-          <w:sz w:val="21"/>
-          <w:szCs w:val="21"/>
-          <w:lang w:eastAsia="en-IN"/>
-        </w:rPr>
-      </w:pPr>
-      <w:proofErr w:type="gramStart"/>
+        <w:t>Create a matrix of two rows and three columns.</w:t>
+      </w:r>
+    </w:p>
+    <w:p>
+      <w:pPr>
+        <w:shd w:val="clear" w:color="auto" w:fill="1E1E1E"/>
+        <w:spacing w:after="0" w:line="285" w:lineRule="atLeast"/>
+        <w:rPr>
+          <w:rFonts w:ascii="Consolas" w:eastAsia="Times New Roman" w:hAnsi="Consolas" w:cs="Times New Roman"/>
+          <w:color w:val="D4D4D4"/>
+          <w:sz w:val="21"/>
+          <w:szCs w:val="21"/>
+          <w:lang w:eastAsia="en-IN"/>
+        </w:rPr>
+      </w:pPr>
       <w:r>
         <w:rPr>
           <w:rFonts w:ascii="Consolas" w:eastAsia="Times New Roman" w:hAnsi="Consolas" w:cs="Times New Roman"/>
@@ -2052,7 +1800,6 @@
         </w:rPr>
         <w:t>matrix(</w:t>
       </w:r>
-      <w:proofErr w:type="gramEnd"/>
       <w:r>
         <w:rPr>
           <w:rFonts w:ascii="Consolas" w:eastAsia="Times New Roman" w:hAnsi="Consolas" w:cs="Times New Roman"/>
@@ -2091,29 +1838,7 @@
           <w:szCs w:val="21"/>
           <w:lang w:eastAsia="en-IN"/>
         </w:rPr>
-        <w:t>, </w:t>
-      </w:r>
-      <w:proofErr w:type="spellStart"/>
-      <w:r>
-        <w:rPr>
-          <w:rFonts w:ascii="Consolas" w:eastAsia="Times New Roman" w:hAnsi="Consolas" w:cs="Times New Roman"/>
-          <w:color w:val="D4D4D4"/>
-          <w:sz w:val="21"/>
-          <w:szCs w:val="21"/>
-          <w:lang w:eastAsia="en-IN"/>
-        </w:rPr>
-        <w:t>nrow</w:t>
-      </w:r>
-      <w:proofErr w:type="spellEnd"/>
-      <w:r>
-        <w:rPr>
-          <w:rFonts w:ascii="Consolas" w:eastAsia="Times New Roman" w:hAnsi="Consolas" w:cs="Times New Roman"/>
-          <w:color w:val="D4D4D4"/>
-          <w:sz w:val="21"/>
-          <w:szCs w:val="21"/>
-          <w:lang w:eastAsia="en-IN"/>
-        </w:rPr>
-        <w:t>=</w:t>
+        <w:t>, nrow=</w:t>
       </w:r>
       <w:r>
         <w:rPr>
@@ -2133,29 +1858,7 @@
           <w:szCs w:val="21"/>
           <w:lang w:eastAsia="en-IN"/>
         </w:rPr>
-        <w:t>, </w:t>
-      </w:r>
-      <w:proofErr w:type="spellStart"/>
-      <w:r>
-        <w:rPr>
-          <w:rFonts w:ascii="Consolas" w:eastAsia="Times New Roman" w:hAnsi="Consolas" w:cs="Times New Roman"/>
-          <w:color w:val="D4D4D4"/>
-          <w:sz w:val="21"/>
-          <w:szCs w:val="21"/>
-          <w:lang w:eastAsia="en-IN"/>
-        </w:rPr>
-        <w:t>ncol</w:t>
-      </w:r>
-      <w:proofErr w:type="spellEnd"/>
-      <w:r>
-        <w:rPr>
-          <w:rFonts w:ascii="Consolas" w:eastAsia="Times New Roman" w:hAnsi="Consolas" w:cs="Times New Roman"/>
-          <w:color w:val="D4D4D4"/>
-          <w:sz w:val="21"/>
-          <w:szCs w:val="21"/>
-          <w:lang w:eastAsia="en-IN"/>
-        </w:rPr>
-        <w:t>=</w:t>
+        <w:t>, ncol=</w:t>
       </w:r>
       <w:r>
         <w:rPr>
@@ -2195,6 +1898,7 @@
       <w:r>
         <w:rPr>
           <w:rFonts w:cstheme="minorHAnsi"/>
+          <w:noProof/>
         </w:rPr>
         <w:drawing>
           <wp:inline distT="0" distB="0" distL="0" distR="0" wp14:anchorId="1B305F8C" wp14:editId="29CE3682">
@@ -2285,7 +1989,6 @@
           <w:lang w:eastAsia="en-IN"/>
         </w:rPr>
       </w:pPr>
-      <w:proofErr w:type="gramStart"/>
       <w:r>
         <w:rPr>
           <w:rFonts w:ascii="Consolas" w:eastAsia="Times New Roman" w:hAnsi="Consolas" w:cs="Times New Roman"/>
@@ -2296,7 +1999,6 @@
         </w:rPr>
         <w:t>matrix(</w:t>
       </w:r>
-      <w:proofErr w:type="gramEnd"/>
       <w:r>
         <w:rPr>
           <w:rFonts w:ascii="Consolas" w:eastAsia="Times New Roman" w:hAnsi="Consolas" w:cs="Times New Roman"/>
@@ -2335,29 +2037,7 @@
           <w:szCs w:val="21"/>
           <w:lang w:eastAsia="en-IN"/>
         </w:rPr>
-        <w:t>, </w:t>
-      </w:r>
-      <w:proofErr w:type="spellStart"/>
-      <w:r>
-        <w:rPr>
-          <w:rFonts w:ascii="Consolas" w:eastAsia="Times New Roman" w:hAnsi="Consolas" w:cs="Times New Roman"/>
-          <w:color w:val="D4D4D4"/>
-          <w:sz w:val="21"/>
-          <w:szCs w:val="21"/>
-          <w:lang w:eastAsia="en-IN"/>
-        </w:rPr>
-        <w:t>nrow</w:t>
-      </w:r>
-      <w:proofErr w:type="spellEnd"/>
-      <w:r>
-        <w:rPr>
-          <w:rFonts w:ascii="Consolas" w:eastAsia="Times New Roman" w:hAnsi="Consolas" w:cs="Times New Roman"/>
-          <w:color w:val="D4D4D4"/>
-          <w:sz w:val="21"/>
-          <w:szCs w:val="21"/>
-          <w:lang w:eastAsia="en-IN"/>
-        </w:rPr>
-        <w:t>=</w:t>
+        <w:t>, nrow=</w:t>
       </w:r>
       <w:r>
         <w:rPr>
@@ -2377,29 +2057,7 @@
           <w:szCs w:val="21"/>
           <w:lang w:eastAsia="en-IN"/>
         </w:rPr>
-        <w:t>, </w:t>
-      </w:r>
-      <w:proofErr w:type="spellStart"/>
-      <w:r>
-        <w:rPr>
-          <w:rFonts w:ascii="Consolas" w:eastAsia="Times New Roman" w:hAnsi="Consolas" w:cs="Times New Roman"/>
-          <w:color w:val="D4D4D4"/>
-          <w:sz w:val="21"/>
-          <w:szCs w:val="21"/>
-          <w:lang w:eastAsia="en-IN"/>
-        </w:rPr>
-        <w:t>ncol</w:t>
-      </w:r>
-      <w:proofErr w:type="spellEnd"/>
-      <w:r>
-        <w:rPr>
-          <w:rFonts w:ascii="Consolas" w:eastAsia="Times New Roman" w:hAnsi="Consolas" w:cs="Times New Roman"/>
-          <w:color w:val="D4D4D4"/>
-          <w:sz w:val="21"/>
-          <w:szCs w:val="21"/>
-          <w:lang w:eastAsia="en-IN"/>
-        </w:rPr>
-        <w:t>=</w:t>
+        <w:t>, ncol=</w:t>
       </w:r>
       <w:r>
         <w:rPr>
@@ -2419,29 +2077,7 @@
           <w:szCs w:val="21"/>
           <w:lang w:eastAsia="en-IN"/>
         </w:rPr>
-        <w:t>, </w:t>
-      </w:r>
-      <w:proofErr w:type="spellStart"/>
-      <w:r>
-        <w:rPr>
-          <w:rFonts w:ascii="Consolas" w:eastAsia="Times New Roman" w:hAnsi="Consolas" w:cs="Times New Roman"/>
-          <w:color w:val="D4D4D4"/>
-          <w:sz w:val="21"/>
-          <w:szCs w:val="21"/>
-          <w:lang w:eastAsia="en-IN"/>
-        </w:rPr>
-        <w:t>byrow</w:t>
-      </w:r>
-      <w:proofErr w:type="spellEnd"/>
-      <w:r>
-        <w:rPr>
-          <w:rFonts w:ascii="Consolas" w:eastAsia="Times New Roman" w:hAnsi="Consolas" w:cs="Times New Roman"/>
-          <w:color w:val="D4D4D4"/>
-          <w:sz w:val="21"/>
-          <w:szCs w:val="21"/>
-          <w:lang w:eastAsia="en-IN"/>
-        </w:rPr>
-        <w:t>=</w:t>
+        <w:t>, byrow=</w:t>
       </w:r>
       <w:r>
         <w:rPr>
@@ -2481,6 +2117,7 @@
       <w:r>
         <w:rPr>
           <w:rFonts w:cstheme="minorHAnsi"/>
+          <w:noProof/>
         </w:rPr>
         <w:drawing>
           <wp:inline distT="0" distB="0" distL="0" distR="0" wp14:anchorId="15062328" wp14:editId="277F5F6B">
@@ -2542,14 +2179,7 @@
         <w:rPr>
           <w:rFonts w:cstheme="minorHAnsi"/>
         </w:rPr>
-        <w:t xml:space="preserve">Build a vectors of random values with the </w:t>
-      </w:r>
-      <w:proofErr w:type="gramStart"/>
-      <w:r>
-        <w:rPr>
-          <w:rFonts w:cstheme="minorHAnsi"/>
-        </w:rPr>
-        <w:t>sample(</w:t>
+        <w:t>Build a vectors of random values with the sample(</w:t>
       </w:r>
       <w:r>
         <w:rPr>
@@ -2561,241 +2191,308 @@
         <w:rPr>
           <w:rFonts w:cstheme="minorHAnsi"/>
         </w:rPr>
+        <w:t>) function.</w:t>
+      </w:r>
+      <w:r>
+        <w:rPr>
+          <w:rFonts w:cstheme="minorHAnsi"/>
+        </w:rPr>
+        <w:t xml:space="preserve"> </w:t>
+      </w:r>
+      <w:r>
+        <w:rPr>
+          <w:rFonts w:cstheme="minorHAnsi"/>
+        </w:rPr>
+        <w:t>Find the</w:t>
+      </w:r>
+      <w:r>
+        <w:rPr>
+          <w:rFonts w:cstheme="minorHAnsi"/>
+        </w:rPr>
+        <w:t xml:space="preserve"> </w:t>
+      </w:r>
+      <w:r>
+        <w:rPr>
+          <w:rFonts w:cstheme="minorHAnsi"/>
+        </w:rPr>
+        <w:t>min(</w:t>
+      </w:r>
+      <w:r>
+        <w:rPr>
+          <w:rFonts w:cstheme="minorHAnsi"/>
+        </w:rPr>
+        <w:t xml:space="preserve"> </w:t>
+      </w:r>
+      <w:r>
+        <w:rPr>
+          <w:rFonts w:cstheme="minorHAnsi"/>
+        </w:rPr>
+        <w:t>),</w:t>
+      </w:r>
+      <w:r>
+        <w:rPr>
+          <w:rFonts w:cstheme="minorHAnsi"/>
+        </w:rPr>
+        <w:t xml:space="preserve"> </w:t>
+      </w:r>
+      <w:r>
+        <w:rPr>
+          <w:rFonts w:cstheme="minorHAnsi"/>
+        </w:rPr>
+        <w:t>max(</w:t>
+      </w:r>
+      <w:r>
+        <w:rPr>
+          <w:rFonts w:cstheme="minorHAnsi"/>
+        </w:rPr>
+        <w:t xml:space="preserve"> </w:t>
+      </w:r>
+      <w:r>
+        <w:rPr>
+          <w:rFonts w:cstheme="minorHAnsi"/>
+        </w:rPr>
+        <w:t>),</w:t>
+      </w:r>
+      <w:r>
+        <w:rPr>
+          <w:rFonts w:cstheme="minorHAnsi"/>
+        </w:rPr>
+        <w:t xml:space="preserve"> </w:t>
+      </w:r>
+      <w:r>
+        <w:rPr>
+          <w:rFonts w:cstheme="minorHAnsi"/>
+        </w:rPr>
+        <w:t>range(</w:t>
+      </w:r>
+      <w:r>
+        <w:rPr>
+          <w:rFonts w:cstheme="minorHAnsi"/>
+        </w:rPr>
+        <w:t xml:space="preserve"> </w:t>
+      </w:r>
+      <w:r>
+        <w:rPr>
+          <w:rFonts w:cstheme="minorHAnsi"/>
+        </w:rPr>
+        <w:t>),</w:t>
+      </w:r>
+      <w:r>
+        <w:rPr>
+          <w:rFonts w:cstheme="minorHAnsi"/>
+        </w:rPr>
+        <w:t xml:space="preserve"> </w:t>
+      </w:r>
+      <w:r>
+        <w:rPr>
+          <w:rFonts w:cstheme="minorHAnsi"/>
+        </w:rPr>
+        <w:t>length(</w:t>
+      </w:r>
+      <w:r>
+        <w:rPr>
+          <w:rFonts w:cstheme="minorHAnsi"/>
+        </w:rPr>
+        <w:t xml:space="preserve"> </w:t>
+      </w:r>
+      <w:r>
+        <w:rPr>
+          <w:rFonts w:cstheme="minorHAnsi"/>
+        </w:rPr>
+        <w:t>),</w:t>
+      </w:r>
+      <w:r>
+        <w:rPr>
+          <w:rFonts w:cstheme="minorHAnsi"/>
+        </w:rPr>
+        <w:t xml:space="preserve"> </w:t>
+      </w:r>
+      <w:r>
+        <w:rPr>
+          <w:rFonts w:cstheme="minorHAnsi"/>
+        </w:rPr>
+        <w:t>sum(</w:t>
+      </w:r>
+      <w:r>
+        <w:rPr>
+          <w:rFonts w:cstheme="minorHAnsi"/>
+        </w:rPr>
+        <w:t xml:space="preserve"> </w:t>
+      </w:r>
+      <w:r>
+        <w:rPr>
+          <w:rFonts w:cstheme="minorHAnsi"/>
+        </w:rPr>
+        <w:t>),</w:t>
+      </w:r>
+      <w:r>
+        <w:rPr>
+          <w:rFonts w:cstheme="minorHAnsi"/>
+        </w:rPr>
+        <w:t xml:space="preserve"> </w:t>
+      </w:r>
+      <w:r>
+        <w:rPr>
+          <w:rFonts w:cstheme="minorHAnsi"/>
+        </w:rPr>
+        <w:t>prod(</w:t>
+      </w:r>
+      <w:r>
+        <w:rPr>
+          <w:rFonts w:cstheme="minorHAnsi"/>
+        </w:rPr>
+        <w:t xml:space="preserve"> </w:t>
+      </w:r>
+      <w:r>
+        <w:rPr>
+          <w:rFonts w:cstheme="minorHAnsi"/>
+        </w:rPr>
+        <w:t>),</w:t>
+      </w:r>
+      <w:r>
+        <w:rPr>
+          <w:rFonts w:cstheme="minorHAnsi"/>
+        </w:rPr>
+        <w:t xml:space="preserve"> </w:t>
+      </w:r>
+      <w:r>
+        <w:rPr>
+          <w:rFonts w:cstheme="minorHAnsi"/>
+        </w:rPr>
+        <w:t>mean(</w:t>
+      </w:r>
+      <w:r>
+        <w:rPr>
+          <w:rFonts w:cstheme="minorHAnsi"/>
+        </w:rPr>
+        <w:t xml:space="preserve"> </w:t>
+      </w:r>
+      <w:r>
+        <w:rPr>
+          <w:rFonts w:cstheme="minorHAnsi"/>
+        </w:rPr>
+        <w:t>),</w:t>
+      </w:r>
+      <w:r>
+        <w:rPr>
+          <w:rFonts w:cstheme="minorHAnsi"/>
+        </w:rPr>
+        <w:t xml:space="preserve"> </w:t>
+      </w:r>
+      <w:r>
+        <w:rPr>
+          <w:rFonts w:cstheme="minorHAnsi"/>
+        </w:rPr>
+        <w:t>var(</w:t>
+      </w:r>
+      <w:r>
+        <w:rPr>
+          <w:rFonts w:cstheme="minorHAnsi"/>
+        </w:rPr>
+        <w:t xml:space="preserve"> </w:t>
+      </w:r>
+      <w:r>
+        <w:rPr>
+          <w:rFonts w:cstheme="minorHAnsi"/>
+        </w:rPr>
+        <w:t>).</w:t>
+      </w:r>
+    </w:p>
+    <w:p>
+      <w:pPr>
+        <w:shd w:val="clear" w:color="auto" w:fill="1E1E1E"/>
+        <w:spacing w:after="0" w:line="285" w:lineRule="atLeast"/>
+        <w:rPr>
+          <w:rFonts w:ascii="Consolas" w:eastAsia="Times New Roman" w:hAnsi="Consolas" w:cs="Times New Roman"/>
+          <w:color w:val="D4D4D4"/>
+          <w:sz w:val="21"/>
+          <w:szCs w:val="21"/>
+          <w:lang w:eastAsia="en-IN"/>
+        </w:rPr>
+      </w:pPr>
+      <w:r>
+        <w:rPr>
+          <w:rFonts w:ascii="Consolas" w:eastAsia="Times New Roman" w:hAnsi="Consolas" w:cs="Times New Roman"/>
+          <w:color w:val="D4D4D4"/>
+          <w:sz w:val="21"/>
+          <w:szCs w:val="21"/>
+          <w:lang w:eastAsia="en-IN"/>
+        </w:rPr>
+        <w:t>randomvector &lt;- sample(</w:t>
+      </w:r>
+      <w:r>
+        <w:rPr>
+          <w:rFonts w:ascii="Consolas" w:eastAsia="Times New Roman" w:hAnsi="Consolas" w:cs="Times New Roman"/>
+          <w:color w:val="B5CEA8"/>
+          <w:sz w:val="21"/>
+          <w:szCs w:val="21"/>
+          <w:lang w:eastAsia="en-IN"/>
+        </w:rPr>
+        <w:t>1</w:t>
+      </w:r>
+      <w:r>
+        <w:rPr>
+          <w:rFonts w:ascii="Consolas" w:eastAsia="Times New Roman" w:hAnsi="Consolas" w:cs="Times New Roman"/>
+          <w:color w:val="569CD6"/>
+          <w:sz w:val="21"/>
+          <w:szCs w:val="21"/>
+          <w:lang w:eastAsia="en-IN"/>
+        </w:rPr>
+        <w:t>:</w:t>
+      </w:r>
+      <w:r>
+        <w:rPr>
+          <w:rFonts w:ascii="Consolas" w:eastAsia="Times New Roman" w:hAnsi="Consolas" w:cs="Times New Roman"/>
+          <w:color w:val="B5CEA8"/>
+          <w:sz w:val="21"/>
+          <w:szCs w:val="21"/>
+          <w:lang w:eastAsia="en-IN"/>
+        </w:rPr>
+        <w:t>20</w:t>
+      </w:r>
+      <w:r>
+        <w:rPr>
+          <w:rFonts w:ascii="Consolas" w:eastAsia="Times New Roman" w:hAnsi="Consolas" w:cs="Times New Roman"/>
+          <w:color w:val="D4D4D4"/>
+          <w:sz w:val="21"/>
+          <w:szCs w:val="21"/>
+          <w:lang w:eastAsia="en-IN"/>
+        </w:rPr>
+        <w:t>, size = </w:t>
+      </w:r>
+      <w:r>
+        <w:rPr>
+          <w:rFonts w:ascii="Consolas" w:eastAsia="Times New Roman" w:hAnsi="Consolas" w:cs="Times New Roman"/>
+          <w:color w:val="B5CEA8"/>
+          <w:sz w:val="21"/>
+          <w:szCs w:val="21"/>
+          <w:lang w:eastAsia="en-IN"/>
+        </w:rPr>
+        <w:t>15</w:t>
+      </w:r>
+      <w:r>
+        <w:rPr>
+          <w:rFonts w:ascii="Consolas" w:eastAsia="Times New Roman" w:hAnsi="Consolas" w:cs="Times New Roman"/>
+          <w:color w:val="D4D4D4"/>
+          <w:sz w:val="21"/>
+          <w:szCs w:val="21"/>
+          <w:lang w:eastAsia="en-IN"/>
+        </w:rPr>
         <w:t>)</w:t>
       </w:r>
-      <w:proofErr w:type="gramEnd"/>
-      <w:r>
-        <w:rPr>
-          <w:rFonts w:cstheme="minorHAnsi"/>
-        </w:rPr>
-        <w:t xml:space="preserve"> function.</w:t>
-      </w:r>
-      <w:r>
-        <w:rPr>
-          <w:rFonts w:cstheme="minorHAnsi"/>
-        </w:rPr>
-        <w:t xml:space="preserve"> </w:t>
-      </w:r>
-      <w:r>
-        <w:rPr>
-          <w:rFonts w:cstheme="minorHAnsi"/>
-        </w:rPr>
-        <w:t>Find the</w:t>
-      </w:r>
-      <w:r>
-        <w:rPr>
-          <w:rFonts w:cstheme="minorHAnsi"/>
-        </w:rPr>
-        <w:t xml:space="preserve"> </w:t>
-      </w:r>
-      <w:proofErr w:type="gramStart"/>
-      <w:r>
-        <w:rPr>
-          <w:rFonts w:cstheme="minorHAnsi"/>
-        </w:rPr>
-        <w:t>min(</w:t>
-      </w:r>
-      <w:r>
-        <w:rPr>
-          <w:rFonts w:cstheme="minorHAnsi"/>
-        </w:rPr>
-        <w:t xml:space="preserve"> </w:t>
-      </w:r>
-      <w:r>
-        <w:rPr>
-          <w:rFonts w:cstheme="minorHAnsi"/>
-        </w:rPr>
-        <w:t>)</w:t>
-      </w:r>
-      <w:proofErr w:type="gramEnd"/>
-      <w:r>
-        <w:rPr>
-          <w:rFonts w:cstheme="minorHAnsi"/>
-        </w:rPr>
-        <w:t>,</w:t>
-      </w:r>
-      <w:r>
-        <w:rPr>
-          <w:rFonts w:cstheme="minorHAnsi"/>
-        </w:rPr>
-        <w:t xml:space="preserve"> </w:t>
-      </w:r>
-      <w:r>
-        <w:rPr>
-          <w:rFonts w:cstheme="minorHAnsi"/>
-        </w:rPr>
-        <w:t>max(</w:t>
-      </w:r>
-      <w:r>
-        <w:rPr>
-          <w:rFonts w:cstheme="minorHAnsi"/>
-        </w:rPr>
-        <w:t xml:space="preserve"> </w:t>
-      </w:r>
-      <w:r>
-        <w:rPr>
-          <w:rFonts w:cstheme="minorHAnsi"/>
-        </w:rPr>
-        <w:t>),</w:t>
-      </w:r>
-      <w:r>
-        <w:rPr>
-          <w:rFonts w:cstheme="minorHAnsi"/>
-        </w:rPr>
-        <w:t xml:space="preserve"> </w:t>
-      </w:r>
-      <w:r>
-        <w:rPr>
-          <w:rFonts w:cstheme="minorHAnsi"/>
-        </w:rPr>
-        <w:t>range(</w:t>
-      </w:r>
-      <w:r>
-        <w:rPr>
-          <w:rFonts w:cstheme="minorHAnsi"/>
-        </w:rPr>
-        <w:t xml:space="preserve"> </w:t>
-      </w:r>
-      <w:r>
-        <w:rPr>
-          <w:rFonts w:cstheme="minorHAnsi"/>
-        </w:rPr>
-        <w:t>),</w:t>
-      </w:r>
-      <w:r>
-        <w:rPr>
-          <w:rFonts w:cstheme="minorHAnsi"/>
-        </w:rPr>
-        <w:t xml:space="preserve"> </w:t>
-      </w:r>
-      <w:r>
-        <w:rPr>
-          <w:rFonts w:cstheme="minorHAnsi"/>
-        </w:rPr>
-        <w:t>length(</w:t>
-      </w:r>
-      <w:r>
-        <w:rPr>
-          <w:rFonts w:cstheme="minorHAnsi"/>
-        </w:rPr>
-        <w:t xml:space="preserve"> </w:t>
-      </w:r>
-      <w:r>
-        <w:rPr>
-          <w:rFonts w:cstheme="minorHAnsi"/>
-        </w:rPr>
-        <w:t>),</w:t>
-      </w:r>
-      <w:r>
-        <w:rPr>
-          <w:rFonts w:cstheme="minorHAnsi"/>
-        </w:rPr>
-        <w:t xml:space="preserve"> </w:t>
-      </w:r>
-      <w:r>
-        <w:rPr>
-          <w:rFonts w:cstheme="minorHAnsi"/>
-        </w:rPr>
-        <w:t>sum(</w:t>
-      </w:r>
-      <w:r>
-        <w:rPr>
-          <w:rFonts w:cstheme="minorHAnsi"/>
-        </w:rPr>
-        <w:t xml:space="preserve"> </w:t>
-      </w:r>
-      <w:r>
-        <w:rPr>
-          <w:rFonts w:cstheme="minorHAnsi"/>
-        </w:rPr>
-        <w:t>),</w:t>
-      </w:r>
-      <w:r>
-        <w:rPr>
-          <w:rFonts w:cstheme="minorHAnsi"/>
-        </w:rPr>
-        <w:t xml:space="preserve"> </w:t>
-      </w:r>
-      <w:r>
-        <w:rPr>
-          <w:rFonts w:cstheme="minorHAnsi"/>
-        </w:rPr>
-        <w:t>prod(</w:t>
-      </w:r>
-      <w:r>
-        <w:rPr>
-          <w:rFonts w:cstheme="minorHAnsi"/>
-        </w:rPr>
-        <w:t xml:space="preserve"> </w:t>
-      </w:r>
-      <w:r>
-        <w:rPr>
-          <w:rFonts w:cstheme="minorHAnsi"/>
-        </w:rPr>
-        <w:t>),</w:t>
-      </w:r>
-      <w:r>
-        <w:rPr>
-          <w:rFonts w:cstheme="minorHAnsi"/>
-        </w:rPr>
-        <w:t xml:space="preserve"> </w:t>
-      </w:r>
-      <w:r>
-        <w:rPr>
-          <w:rFonts w:cstheme="minorHAnsi"/>
-        </w:rPr>
-        <w:t>mean(</w:t>
-      </w:r>
-      <w:r>
-        <w:rPr>
-          <w:rFonts w:cstheme="minorHAnsi"/>
-        </w:rPr>
-        <w:t xml:space="preserve"> </w:t>
-      </w:r>
-      <w:r>
-        <w:rPr>
-          <w:rFonts w:cstheme="minorHAnsi"/>
-        </w:rPr>
-        <w:t>),</w:t>
-      </w:r>
-      <w:r>
-        <w:rPr>
-          <w:rFonts w:cstheme="minorHAnsi"/>
-        </w:rPr>
-        <w:t xml:space="preserve"> </w:t>
-      </w:r>
-      <w:r>
-        <w:rPr>
-          <w:rFonts w:cstheme="minorHAnsi"/>
-        </w:rPr>
-        <w:t>var(</w:t>
-      </w:r>
-      <w:r>
-        <w:rPr>
-          <w:rFonts w:cstheme="minorHAnsi"/>
-        </w:rPr>
-        <w:t xml:space="preserve"> </w:t>
-      </w:r>
-      <w:r>
-        <w:rPr>
-          <w:rFonts w:cstheme="minorHAnsi"/>
-        </w:rPr>
-        <w:t>).</w:t>
-      </w:r>
-    </w:p>
-    <w:p>
-      <w:pPr>
-        <w:shd w:val="clear" w:color="auto" w:fill="1E1E1E"/>
-        <w:spacing w:after="0" w:line="285" w:lineRule="atLeast"/>
-        <w:rPr>
-          <w:rFonts w:ascii="Consolas" w:eastAsia="Times New Roman" w:hAnsi="Consolas" w:cs="Times New Roman"/>
-          <w:color w:val="D4D4D4"/>
-          <w:sz w:val="21"/>
-          <w:szCs w:val="21"/>
-          <w:lang w:eastAsia="en-IN"/>
-        </w:rPr>
-      </w:pPr>
-      <w:proofErr w:type="spellStart"/>
+    </w:p>
+    <w:p>
+      <w:pPr>
+        <w:shd w:val="clear" w:color="auto" w:fill="1E1E1E"/>
+        <w:spacing w:after="0" w:line="285" w:lineRule="atLeast"/>
+        <w:rPr>
+          <w:rFonts w:ascii="Consolas" w:eastAsia="Times New Roman" w:hAnsi="Consolas" w:cs="Times New Roman"/>
+          <w:color w:val="D4D4D4"/>
+          <w:sz w:val="21"/>
+          <w:szCs w:val="21"/>
+          <w:lang w:eastAsia="en-IN"/>
+        </w:rPr>
+      </w:pPr>
       <w:r>
         <w:rPr>
           <w:rFonts w:ascii="Consolas" w:eastAsia="Times New Roman" w:hAnsi="Consolas" w:cs="Times New Roman"/>
@@ -2806,486 +2503,202 @@
         </w:rPr>
         <w:t>randomvector</w:t>
       </w:r>
-      <w:proofErr w:type="spellEnd"/>
-      <w:r>
-        <w:rPr>
-          <w:rFonts w:ascii="Consolas" w:eastAsia="Times New Roman" w:hAnsi="Consolas" w:cs="Times New Roman"/>
-          <w:color w:val="D4D4D4"/>
-          <w:sz w:val="21"/>
-          <w:szCs w:val="21"/>
-          <w:lang w:eastAsia="en-IN"/>
-        </w:rPr>
-        <w:t> &lt;- </w:t>
-      </w:r>
-      <w:proofErr w:type="gramStart"/>
-      <w:r>
-        <w:rPr>
-          <w:rFonts w:ascii="Consolas" w:eastAsia="Times New Roman" w:hAnsi="Consolas" w:cs="Times New Roman"/>
-          <w:color w:val="D4D4D4"/>
-          <w:sz w:val="21"/>
-          <w:szCs w:val="21"/>
-          <w:lang w:eastAsia="en-IN"/>
-        </w:rPr>
-        <w:t>sample(</w:t>
-      </w:r>
-      <w:proofErr w:type="gramEnd"/>
-      <w:r>
-        <w:rPr>
-          <w:rFonts w:ascii="Consolas" w:eastAsia="Times New Roman" w:hAnsi="Consolas" w:cs="Times New Roman"/>
-          <w:color w:val="B5CEA8"/>
-          <w:sz w:val="21"/>
-          <w:szCs w:val="21"/>
-          <w:lang w:eastAsia="en-IN"/>
-        </w:rPr>
-        <w:t>1</w:t>
-      </w:r>
-      <w:r>
-        <w:rPr>
-          <w:rFonts w:ascii="Consolas" w:eastAsia="Times New Roman" w:hAnsi="Consolas" w:cs="Times New Roman"/>
-          <w:color w:val="569CD6"/>
-          <w:sz w:val="21"/>
-          <w:szCs w:val="21"/>
-          <w:lang w:eastAsia="en-IN"/>
-        </w:rPr>
-        <w:t>:</w:t>
-      </w:r>
-      <w:r>
-        <w:rPr>
-          <w:rFonts w:ascii="Consolas" w:eastAsia="Times New Roman" w:hAnsi="Consolas" w:cs="Times New Roman"/>
-          <w:color w:val="B5CEA8"/>
-          <w:sz w:val="21"/>
-          <w:szCs w:val="21"/>
-          <w:lang w:eastAsia="en-IN"/>
-        </w:rPr>
-        <w:t>20</w:t>
-      </w:r>
-      <w:r>
-        <w:rPr>
-          <w:rFonts w:ascii="Consolas" w:eastAsia="Times New Roman" w:hAnsi="Consolas" w:cs="Times New Roman"/>
-          <w:color w:val="D4D4D4"/>
-          <w:sz w:val="21"/>
-          <w:szCs w:val="21"/>
-          <w:lang w:eastAsia="en-IN"/>
-        </w:rPr>
-        <w:t>, size = </w:t>
-      </w:r>
-      <w:r>
-        <w:rPr>
-          <w:rFonts w:ascii="Consolas" w:eastAsia="Times New Roman" w:hAnsi="Consolas" w:cs="Times New Roman"/>
-          <w:color w:val="B5CEA8"/>
-          <w:sz w:val="21"/>
-          <w:szCs w:val="21"/>
-          <w:lang w:eastAsia="en-IN"/>
-        </w:rPr>
-        <w:t>15</w:t>
-      </w:r>
-      <w:r>
-        <w:rPr>
-          <w:rFonts w:ascii="Consolas" w:eastAsia="Times New Roman" w:hAnsi="Consolas" w:cs="Times New Roman"/>
-          <w:color w:val="D4D4D4"/>
-          <w:sz w:val="21"/>
-          <w:szCs w:val="21"/>
-          <w:lang w:eastAsia="en-IN"/>
-        </w:rPr>
-        <w:t>)</w:t>
-      </w:r>
-    </w:p>
-    <w:p>
-      <w:pPr>
-        <w:shd w:val="clear" w:color="auto" w:fill="1E1E1E"/>
-        <w:spacing w:after="0" w:line="285" w:lineRule="atLeast"/>
-        <w:rPr>
-          <w:rFonts w:ascii="Consolas" w:eastAsia="Times New Roman" w:hAnsi="Consolas" w:cs="Times New Roman"/>
-          <w:color w:val="D4D4D4"/>
-          <w:sz w:val="21"/>
-          <w:szCs w:val="21"/>
-          <w:lang w:eastAsia="en-IN"/>
-        </w:rPr>
-      </w:pPr>
-      <w:proofErr w:type="spellStart"/>
-      <w:r>
-        <w:rPr>
-          <w:rFonts w:ascii="Consolas" w:eastAsia="Times New Roman" w:hAnsi="Consolas" w:cs="Times New Roman"/>
-          <w:color w:val="D4D4D4"/>
-          <w:sz w:val="21"/>
-          <w:szCs w:val="21"/>
-          <w:lang w:eastAsia="en-IN"/>
-        </w:rPr>
-        <w:t>randomvector</w:t>
-      </w:r>
-      <w:proofErr w:type="spellEnd"/>
-    </w:p>
-    <w:p>
-      <w:pPr>
-        <w:shd w:val="clear" w:color="auto" w:fill="1E1E1E"/>
-        <w:spacing w:after="0" w:line="285" w:lineRule="atLeast"/>
-        <w:rPr>
-          <w:rFonts w:ascii="Consolas" w:eastAsia="Times New Roman" w:hAnsi="Consolas" w:cs="Times New Roman"/>
-          <w:color w:val="D4D4D4"/>
-          <w:sz w:val="21"/>
-          <w:szCs w:val="21"/>
-          <w:lang w:eastAsia="en-IN"/>
-        </w:rPr>
-      </w:pPr>
-    </w:p>
-    <w:p>
-      <w:pPr>
-        <w:shd w:val="clear" w:color="auto" w:fill="1E1E1E"/>
-        <w:spacing w:after="0" w:line="285" w:lineRule="atLeast"/>
-        <w:rPr>
-          <w:rFonts w:ascii="Consolas" w:eastAsia="Times New Roman" w:hAnsi="Consolas" w:cs="Times New Roman"/>
-          <w:color w:val="D4D4D4"/>
-          <w:sz w:val="21"/>
-          <w:szCs w:val="21"/>
-          <w:lang w:eastAsia="en-IN"/>
-        </w:rPr>
-      </w:pPr>
-      <w:r>
-        <w:rPr>
-          <w:rFonts w:ascii="Consolas" w:eastAsia="Times New Roman" w:hAnsi="Consolas" w:cs="Times New Roman"/>
-          <w:color w:val="D4D4D4"/>
-          <w:sz w:val="21"/>
-          <w:szCs w:val="21"/>
-          <w:lang w:eastAsia="en-IN"/>
-        </w:rPr>
-        <w:t>min(</w:t>
-      </w:r>
-      <w:proofErr w:type="spellStart"/>
-      <w:r>
-        <w:rPr>
-          <w:rFonts w:ascii="Consolas" w:eastAsia="Times New Roman" w:hAnsi="Consolas" w:cs="Times New Roman"/>
-          <w:color w:val="D4D4D4"/>
-          <w:sz w:val="21"/>
-          <w:szCs w:val="21"/>
-          <w:lang w:eastAsia="en-IN"/>
-        </w:rPr>
-        <w:t>randomvector</w:t>
-      </w:r>
-      <w:proofErr w:type="spellEnd"/>
-      <w:r>
-        <w:rPr>
-          <w:rFonts w:ascii="Consolas" w:eastAsia="Times New Roman" w:hAnsi="Consolas" w:cs="Times New Roman"/>
-          <w:color w:val="D4D4D4"/>
-          <w:sz w:val="21"/>
-          <w:szCs w:val="21"/>
-          <w:lang w:eastAsia="en-IN"/>
-        </w:rPr>
-        <w:t>)</w:t>
-      </w:r>
-    </w:p>
-    <w:p>
-      <w:pPr>
-        <w:shd w:val="clear" w:color="auto" w:fill="1E1E1E"/>
-        <w:spacing w:after="0" w:line="285" w:lineRule="atLeast"/>
-        <w:rPr>
-          <w:rFonts w:ascii="Consolas" w:eastAsia="Times New Roman" w:hAnsi="Consolas" w:cs="Times New Roman"/>
-          <w:color w:val="D4D4D4"/>
-          <w:sz w:val="21"/>
-          <w:szCs w:val="21"/>
-          <w:lang w:eastAsia="en-IN"/>
-        </w:rPr>
-      </w:pPr>
-      <w:r>
-        <w:rPr>
-          <w:rFonts w:ascii="Consolas" w:eastAsia="Times New Roman" w:hAnsi="Consolas" w:cs="Times New Roman"/>
-          <w:color w:val="D4D4D4"/>
-          <w:sz w:val="21"/>
-          <w:szCs w:val="21"/>
-          <w:lang w:eastAsia="en-IN"/>
-        </w:rPr>
-        <w:t>max(</w:t>
-      </w:r>
-      <w:proofErr w:type="spellStart"/>
-      <w:r>
-        <w:rPr>
-          <w:rFonts w:ascii="Consolas" w:eastAsia="Times New Roman" w:hAnsi="Consolas" w:cs="Times New Roman"/>
-          <w:color w:val="D4D4D4"/>
-          <w:sz w:val="21"/>
-          <w:szCs w:val="21"/>
-          <w:lang w:eastAsia="en-IN"/>
-        </w:rPr>
-        <w:t>randomvector</w:t>
-      </w:r>
-      <w:proofErr w:type="spellEnd"/>
-      <w:r>
-        <w:rPr>
-          <w:rFonts w:ascii="Consolas" w:eastAsia="Times New Roman" w:hAnsi="Consolas" w:cs="Times New Roman"/>
-          <w:color w:val="D4D4D4"/>
-          <w:sz w:val="21"/>
-          <w:szCs w:val="21"/>
-          <w:lang w:eastAsia="en-IN"/>
-        </w:rPr>
-        <w:t>)</w:t>
-      </w:r>
-    </w:p>
-    <w:p>
-      <w:pPr>
-        <w:shd w:val="clear" w:color="auto" w:fill="1E1E1E"/>
-        <w:spacing w:after="0" w:line="285" w:lineRule="atLeast"/>
-        <w:rPr>
-          <w:rFonts w:ascii="Consolas" w:eastAsia="Times New Roman" w:hAnsi="Consolas" w:cs="Times New Roman"/>
-          <w:color w:val="D4D4D4"/>
-          <w:sz w:val="21"/>
-          <w:szCs w:val="21"/>
-          <w:lang w:eastAsia="en-IN"/>
-        </w:rPr>
-      </w:pPr>
-      <w:r>
-        <w:rPr>
-          <w:rFonts w:ascii="Consolas" w:eastAsia="Times New Roman" w:hAnsi="Consolas" w:cs="Times New Roman"/>
-          <w:color w:val="D4D4D4"/>
-          <w:sz w:val="21"/>
-          <w:szCs w:val="21"/>
-          <w:lang w:eastAsia="en-IN"/>
-        </w:rPr>
-        <w:t>range(</w:t>
-      </w:r>
-      <w:proofErr w:type="spellStart"/>
-      <w:r>
-        <w:rPr>
-          <w:rFonts w:ascii="Consolas" w:eastAsia="Times New Roman" w:hAnsi="Consolas" w:cs="Times New Roman"/>
-          <w:color w:val="D4D4D4"/>
-          <w:sz w:val="21"/>
-          <w:szCs w:val="21"/>
-          <w:lang w:eastAsia="en-IN"/>
-        </w:rPr>
-        <w:t>randomvector</w:t>
-      </w:r>
-      <w:proofErr w:type="spellEnd"/>
-      <w:r>
-        <w:rPr>
-          <w:rFonts w:ascii="Consolas" w:eastAsia="Times New Roman" w:hAnsi="Consolas" w:cs="Times New Roman"/>
-          <w:color w:val="D4D4D4"/>
-          <w:sz w:val="21"/>
-          <w:szCs w:val="21"/>
-          <w:lang w:eastAsia="en-IN"/>
-        </w:rPr>
-        <w:t>)</w:t>
-      </w:r>
-    </w:p>
-    <w:p>
-      <w:pPr>
-        <w:shd w:val="clear" w:color="auto" w:fill="1E1E1E"/>
-        <w:spacing w:after="0" w:line="285" w:lineRule="atLeast"/>
-        <w:rPr>
-          <w:rFonts w:ascii="Consolas" w:eastAsia="Times New Roman" w:hAnsi="Consolas" w:cs="Times New Roman"/>
-          <w:color w:val="D4D4D4"/>
-          <w:sz w:val="21"/>
-          <w:szCs w:val="21"/>
-          <w:lang w:eastAsia="en-IN"/>
-        </w:rPr>
-      </w:pPr>
-      <w:r>
-        <w:rPr>
-          <w:rFonts w:ascii="Consolas" w:eastAsia="Times New Roman" w:hAnsi="Consolas" w:cs="Times New Roman"/>
-          <w:color w:val="D4D4D4"/>
-          <w:sz w:val="21"/>
-          <w:szCs w:val="21"/>
-          <w:lang w:eastAsia="en-IN"/>
-        </w:rPr>
-        <w:t>length(</w:t>
-      </w:r>
-      <w:proofErr w:type="spellStart"/>
-      <w:r>
-        <w:rPr>
-          <w:rFonts w:ascii="Consolas" w:eastAsia="Times New Roman" w:hAnsi="Consolas" w:cs="Times New Roman"/>
-          <w:color w:val="D4D4D4"/>
-          <w:sz w:val="21"/>
-          <w:szCs w:val="21"/>
-          <w:lang w:eastAsia="en-IN"/>
-        </w:rPr>
-        <w:t>randomvector</w:t>
-      </w:r>
-      <w:proofErr w:type="spellEnd"/>
-      <w:r>
-        <w:rPr>
-          <w:rFonts w:ascii="Consolas" w:eastAsia="Times New Roman" w:hAnsi="Consolas" w:cs="Times New Roman"/>
-          <w:color w:val="D4D4D4"/>
-          <w:sz w:val="21"/>
-          <w:szCs w:val="21"/>
-          <w:lang w:eastAsia="en-IN"/>
-        </w:rPr>
-        <w:t>)</w:t>
-      </w:r>
-    </w:p>
-    <w:p>
-      <w:pPr>
-        <w:shd w:val="clear" w:color="auto" w:fill="1E1E1E"/>
-        <w:spacing w:after="0" w:line="285" w:lineRule="atLeast"/>
-        <w:rPr>
-          <w:rFonts w:ascii="Consolas" w:eastAsia="Times New Roman" w:hAnsi="Consolas" w:cs="Times New Roman"/>
-          <w:color w:val="D4D4D4"/>
-          <w:sz w:val="21"/>
-          <w:szCs w:val="21"/>
-          <w:lang w:eastAsia="en-IN"/>
-        </w:rPr>
-      </w:pPr>
-      <w:r>
-        <w:rPr>
-          <w:rFonts w:ascii="Consolas" w:eastAsia="Times New Roman" w:hAnsi="Consolas" w:cs="Times New Roman"/>
-          <w:color w:val="D4D4D4"/>
-          <w:sz w:val="21"/>
-          <w:szCs w:val="21"/>
-          <w:lang w:eastAsia="en-IN"/>
-        </w:rPr>
-        <w:t>sum(</w:t>
-      </w:r>
-      <w:proofErr w:type="spellStart"/>
-      <w:r>
-        <w:rPr>
-          <w:rFonts w:ascii="Consolas" w:eastAsia="Times New Roman" w:hAnsi="Consolas" w:cs="Times New Roman"/>
-          <w:color w:val="D4D4D4"/>
-          <w:sz w:val="21"/>
-          <w:szCs w:val="21"/>
-          <w:lang w:eastAsia="en-IN"/>
-        </w:rPr>
-        <w:t>randomvector</w:t>
-      </w:r>
-      <w:proofErr w:type="spellEnd"/>
-      <w:r>
-        <w:rPr>
-          <w:rFonts w:ascii="Consolas" w:eastAsia="Times New Roman" w:hAnsi="Consolas" w:cs="Times New Roman"/>
-          <w:color w:val="D4D4D4"/>
-          <w:sz w:val="21"/>
-          <w:szCs w:val="21"/>
-          <w:lang w:eastAsia="en-IN"/>
-        </w:rPr>
-        <w:t>)</w:t>
-      </w:r>
-    </w:p>
-    <w:p>
-      <w:pPr>
-        <w:shd w:val="clear" w:color="auto" w:fill="1E1E1E"/>
-        <w:spacing w:after="0" w:line="285" w:lineRule="atLeast"/>
-        <w:rPr>
-          <w:rFonts w:ascii="Consolas" w:eastAsia="Times New Roman" w:hAnsi="Consolas" w:cs="Times New Roman"/>
-          <w:color w:val="D4D4D4"/>
-          <w:sz w:val="21"/>
-          <w:szCs w:val="21"/>
-          <w:lang w:eastAsia="en-IN"/>
-        </w:rPr>
-      </w:pPr>
-      <w:r>
-        <w:rPr>
-          <w:rFonts w:ascii="Consolas" w:eastAsia="Times New Roman" w:hAnsi="Consolas" w:cs="Times New Roman"/>
-          <w:color w:val="D4D4D4"/>
-          <w:sz w:val="21"/>
-          <w:szCs w:val="21"/>
-          <w:lang w:eastAsia="en-IN"/>
-        </w:rPr>
-        <w:t>prod(</w:t>
-      </w:r>
-      <w:proofErr w:type="spellStart"/>
-      <w:r>
-        <w:rPr>
-          <w:rFonts w:ascii="Consolas" w:eastAsia="Times New Roman" w:hAnsi="Consolas" w:cs="Times New Roman"/>
-          <w:color w:val="D4D4D4"/>
-          <w:sz w:val="21"/>
-          <w:szCs w:val="21"/>
-          <w:lang w:eastAsia="en-IN"/>
-        </w:rPr>
-        <w:t>randomvector</w:t>
-      </w:r>
-      <w:proofErr w:type="spellEnd"/>
-      <w:r>
-        <w:rPr>
-          <w:rFonts w:ascii="Consolas" w:eastAsia="Times New Roman" w:hAnsi="Consolas" w:cs="Times New Roman"/>
-          <w:color w:val="D4D4D4"/>
-          <w:sz w:val="21"/>
-          <w:szCs w:val="21"/>
-          <w:lang w:eastAsia="en-IN"/>
-        </w:rPr>
-        <w:t>)</w:t>
-      </w:r>
-    </w:p>
-    <w:p>
-      <w:pPr>
-        <w:shd w:val="clear" w:color="auto" w:fill="1E1E1E"/>
-        <w:spacing w:after="0" w:line="285" w:lineRule="atLeast"/>
-        <w:rPr>
-          <w:rFonts w:ascii="Consolas" w:eastAsia="Times New Roman" w:hAnsi="Consolas" w:cs="Times New Roman"/>
-          <w:color w:val="D4D4D4"/>
-          <w:sz w:val="21"/>
-          <w:szCs w:val="21"/>
-          <w:lang w:eastAsia="en-IN"/>
-        </w:rPr>
-      </w:pPr>
-      <w:r>
-        <w:rPr>
-          <w:rFonts w:ascii="Consolas" w:eastAsia="Times New Roman" w:hAnsi="Consolas" w:cs="Times New Roman"/>
-          <w:color w:val="D4D4D4"/>
-          <w:sz w:val="21"/>
-          <w:szCs w:val="21"/>
-          <w:lang w:eastAsia="en-IN"/>
-        </w:rPr>
-        <w:t>mean(</w:t>
-      </w:r>
-      <w:proofErr w:type="spellStart"/>
-      <w:r>
-        <w:rPr>
-          <w:rFonts w:ascii="Consolas" w:eastAsia="Times New Roman" w:hAnsi="Consolas" w:cs="Times New Roman"/>
-          <w:color w:val="D4D4D4"/>
-          <w:sz w:val="21"/>
-          <w:szCs w:val="21"/>
-          <w:lang w:eastAsia="en-IN"/>
-        </w:rPr>
-        <w:t>randomvector</w:t>
-      </w:r>
-      <w:proofErr w:type="spellEnd"/>
-      <w:r>
-        <w:rPr>
-          <w:rFonts w:ascii="Consolas" w:eastAsia="Times New Roman" w:hAnsi="Consolas" w:cs="Times New Roman"/>
-          <w:color w:val="D4D4D4"/>
-          <w:sz w:val="21"/>
-          <w:szCs w:val="21"/>
-          <w:lang w:eastAsia="en-IN"/>
-        </w:rPr>
-        <w:t>)</w:t>
-      </w:r>
-    </w:p>
-    <w:p>
-      <w:pPr>
-        <w:shd w:val="clear" w:color="auto" w:fill="1E1E1E"/>
-        <w:spacing w:after="0" w:line="285" w:lineRule="atLeast"/>
-        <w:rPr>
-          <w:rFonts w:ascii="Consolas" w:eastAsia="Times New Roman" w:hAnsi="Consolas" w:cs="Times New Roman"/>
-          <w:color w:val="D4D4D4"/>
-          <w:sz w:val="21"/>
-          <w:szCs w:val="21"/>
-          <w:lang w:eastAsia="en-IN"/>
-        </w:rPr>
-      </w:pPr>
-      <w:r>
-        <w:rPr>
-          <w:rFonts w:ascii="Consolas" w:eastAsia="Times New Roman" w:hAnsi="Consolas" w:cs="Times New Roman"/>
-          <w:color w:val="D4D4D4"/>
-          <w:sz w:val="21"/>
-          <w:szCs w:val="21"/>
-          <w:lang w:eastAsia="en-IN"/>
-        </w:rPr>
-        <w:t>var(</w:t>
-      </w:r>
-      <w:proofErr w:type="spellStart"/>
-      <w:r>
-        <w:rPr>
-          <w:rFonts w:ascii="Consolas" w:eastAsia="Times New Roman" w:hAnsi="Consolas" w:cs="Times New Roman"/>
-          <w:color w:val="D4D4D4"/>
-          <w:sz w:val="21"/>
-          <w:szCs w:val="21"/>
-          <w:lang w:eastAsia="en-IN"/>
-        </w:rPr>
-        <w:t>randomvector</w:t>
-      </w:r>
-      <w:proofErr w:type="spellEnd"/>
-      <w:r>
-        <w:rPr>
-          <w:rFonts w:ascii="Consolas" w:eastAsia="Times New Roman" w:hAnsi="Consolas" w:cs="Times New Roman"/>
-          <w:color w:val="D4D4D4"/>
-          <w:sz w:val="21"/>
-          <w:szCs w:val="21"/>
-          <w:lang w:eastAsia="en-IN"/>
-        </w:rPr>
-        <w:t>)</w:t>
+    </w:p>
+    <w:p>
+      <w:pPr>
+        <w:shd w:val="clear" w:color="auto" w:fill="1E1E1E"/>
+        <w:spacing w:after="0" w:line="285" w:lineRule="atLeast"/>
+        <w:rPr>
+          <w:rFonts w:ascii="Consolas" w:eastAsia="Times New Roman" w:hAnsi="Consolas" w:cs="Times New Roman"/>
+          <w:color w:val="D4D4D4"/>
+          <w:sz w:val="21"/>
+          <w:szCs w:val="21"/>
+          <w:lang w:eastAsia="en-IN"/>
+        </w:rPr>
+      </w:pPr>
+    </w:p>
+    <w:p>
+      <w:pPr>
+        <w:shd w:val="clear" w:color="auto" w:fill="1E1E1E"/>
+        <w:spacing w:after="0" w:line="285" w:lineRule="atLeast"/>
+        <w:rPr>
+          <w:rFonts w:ascii="Consolas" w:eastAsia="Times New Roman" w:hAnsi="Consolas" w:cs="Times New Roman"/>
+          <w:color w:val="D4D4D4"/>
+          <w:sz w:val="21"/>
+          <w:szCs w:val="21"/>
+          <w:lang w:eastAsia="en-IN"/>
+        </w:rPr>
+      </w:pPr>
+      <w:r>
+        <w:rPr>
+          <w:rFonts w:ascii="Consolas" w:eastAsia="Times New Roman" w:hAnsi="Consolas" w:cs="Times New Roman"/>
+          <w:color w:val="D4D4D4"/>
+          <w:sz w:val="21"/>
+          <w:szCs w:val="21"/>
+          <w:lang w:eastAsia="en-IN"/>
+        </w:rPr>
+        <w:t>min(randomvector)</w:t>
+      </w:r>
+    </w:p>
+    <w:p>
+      <w:pPr>
+        <w:shd w:val="clear" w:color="auto" w:fill="1E1E1E"/>
+        <w:spacing w:after="0" w:line="285" w:lineRule="atLeast"/>
+        <w:rPr>
+          <w:rFonts w:ascii="Consolas" w:eastAsia="Times New Roman" w:hAnsi="Consolas" w:cs="Times New Roman"/>
+          <w:color w:val="D4D4D4"/>
+          <w:sz w:val="21"/>
+          <w:szCs w:val="21"/>
+          <w:lang w:eastAsia="en-IN"/>
+        </w:rPr>
+      </w:pPr>
+      <w:r>
+        <w:rPr>
+          <w:rFonts w:ascii="Consolas" w:eastAsia="Times New Roman" w:hAnsi="Consolas" w:cs="Times New Roman"/>
+          <w:color w:val="D4D4D4"/>
+          <w:sz w:val="21"/>
+          <w:szCs w:val="21"/>
+          <w:lang w:eastAsia="en-IN"/>
+        </w:rPr>
+        <w:t>max(randomvector)</w:t>
+      </w:r>
+    </w:p>
+    <w:p>
+      <w:pPr>
+        <w:shd w:val="clear" w:color="auto" w:fill="1E1E1E"/>
+        <w:spacing w:after="0" w:line="285" w:lineRule="atLeast"/>
+        <w:rPr>
+          <w:rFonts w:ascii="Consolas" w:eastAsia="Times New Roman" w:hAnsi="Consolas" w:cs="Times New Roman"/>
+          <w:color w:val="D4D4D4"/>
+          <w:sz w:val="21"/>
+          <w:szCs w:val="21"/>
+          <w:lang w:eastAsia="en-IN"/>
+        </w:rPr>
+      </w:pPr>
+      <w:r>
+        <w:rPr>
+          <w:rFonts w:ascii="Consolas" w:eastAsia="Times New Roman" w:hAnsi="Consolas" w:cs="Times New Roman"/>
+          <w:color w:val="D4D4D4"/>
+          <w:sz w:val="21"/>
+          <w:szCs w:val="21"/>
+          <w:lang w:eastAsia="en-IN"/>
+        </w:rPr>
+        <w:t>range(randomvector)</w:t>
+      </w:r>
+    </w:p>
+    <w:p>
+      <w:pPr>
+        <w:shd w:val="clear" w:color="auto" w:fill="1E1E1E"/>
+        <w:spacing w:after="0" w:line="285" w:lineRule="atLeast"/>
+        <w:rPr>
+          <w:rFonts w:ascii="Consolas" w:eastAsia="Times New Roman" w:hAnsi="Consolas" w:cs="Times New Roman"/>
+          <w:color w:val="D4D4D4"/>
+          <w:sz w:val="21"/>
+          <w:szCs w:val="21"/>
+          <w:lang w:eastAsia="en-IN"/>
+        </w:rPr>
+      </w:pPr>
+      <w:r>
+        <w:rPr>
+          <w:rFonts w:ascii="Consolas" w:eastAsia="Times New Roman" w:hAnsi="Consolas" w:cs="Times New Roman"/>
+          <w:color w:val="D4D4D4"/>
+          <w:sz w:val="21"/>
+          <w:szCs w:val="21"/>
+          <w:lang w:eastAsia="en-IN"/>
+        </w:rPr>
+        <w:t>length(randomvector)</w:t>
+      </w:r>
+    </w:p>
+    <w:p>
+      <w:pPr>
+        <w:shd w:val="clear" w:color="auto" w:fill="1E1E1E"/>
+        <w:spacing w:after="0" w:line="285" w:lineRule="atLeast"/>
+        <w:rPr>
+          <w:rFonts w:ascii="Consolas" w:eastAsia="Times New Roman" w:hAnsi="Consolas" w:cs="Times New Roman"/>
+          <w:color w:val="D4D4D4"/>
+          <w:sz w:val="21"/>
+          <w:szCs w:val="21"/>
+          <w:lang w:eastAsia="en-IN"/>
+        </w:rPr>
+      </w:pPr>
+      <w:r>
+        <w:rPr>
+          <w:rFonts w:ascii="Consolas" w:eastAsia="Times New Roman" w:hAnsi="Consolas" w:cs="Times New Roman"/>
+          <w:color w:val="D4D4D4"/>
+          <w:sz w:val="21"/>
+          <w:szCs w:val="21"/>
+          <w:lang w:eastAsia="en-IN"/>
+        </w:rPr>
+        <w:t>sum(randomvector)</w:t>
+      </w:r>
+    </w:p>
+    <w:p>
+      <w:pPr>
+        <w:shd w:val="clear" w:color="auto" w:fill="1E1E1E"/>
+        <w:spacing w:after="0" w:line="285" w:lineRule="atLeast"/>
+        <w:rPr>
+          <w:rFonts w:ascii="Consolas" w:eastAsia="Times New Roman" w:hAnsi="Consolas" w:cs="Times New Roman"/>
+          <w:color w:val="D4D4D4"/>
+          <w:sz w:val="21"/>
+          <w:szCs w:val="21"/>
+          <w:lang w:eastAsia="en-IN"/>
+        </w:rPr>
+      </w:pPr>
+      <w:r>
+        <w:rPr>
+          <w:rFonts w:ascii="Consolas" w:eastAsia="Times New Roman" w:hAnsi="Consolas" w:cs="Times New Roman"/>
+          <w:color w:val="D4D4D4"/>
+          <w:sz w:val="21"/>
+          <w:szCs w:val="21"/>
+          <w:lang w:eastAsia="en-IN"/>
+        </w:rPr>
+        <w:t>prod(randomvector)</w:t>
+      </w:r>
+    </w:p>
+    <w:p>
+      <w:pPr>
+        <w:shd w:val="clear" w:color="auto" w:fill="1E1E1E"/>
+        <w:spacing w:after="0" w:line="285" w:lineRule="atLeast"/>
+        <w:rPr>
+          <w:rFonts w:ascii="Consolas" w:eastAsia="Times New Roman" w:hAnsi="Consolas" w:cs="Times New Roman"/>
+          <w:color w:val="D4D4D4"/>
+          <w:sz w:val="21"/>
+          <w:szCs w:val="21"/>
+          <w:lang w:eastAsia="en-IN"/>
+        </w:rPr>
+      </w:pPr>
+      <w:r>
+        <w:rPr>
+          <w:rFonts w:ascii="Consolas" w:eastAsia="Times New Roman" w:hAnsi="Consolas" w:cs="Times New Roman"/>
+          <w:color w:val="D4D4D4"/>
+          <w:sz w:val="21"/>
+          <w:szCs w:val="21"/>
+          <w:lang w:eastAsia="en-IN"/>
+        </w:rPr>
+        <w:t>mean(randomvector)</w:t>
+      </w:r>
+    </w:p>
+    <w:p>
+      <w:pPr>
+        <w:shd w:val="clear" w:color="auto" w:fill="1E1E1E"/>
+        <w:spacing w:after="0" w:line="285" w:lineRule="atLeast"/>
+        <w:rPr>
+          <w:rFonts w:ascii="Consolas" w:eastAsia="Times New Roman" w:hAnsi="Consolas" w:cs="Times New Roman"/>
+          <w:color w:val="D4D4D4"/>
+          <w:sz w:val="21"/>
+          <w:szCs w:val="21"/>
+          <w:lang w:eastAsia="en-IN"/>
+        </w:rPr>
+      </w:pPr>
+      <w:r>
+        <w:rPr>
+          <w:rFonts w:ascii="Consolas" w:eastAsia="Times New Roman" w:hAnsi="Consolas" w:cs="Times New Roman"/>
+          <w:color w:val="D4D4D4"/>
+          <w:sz w:val="21"/>
+          <w:szCs w:val="21"/>
+          <w:lang w:eastAsia="en-IN"/>
+        </w:rPr>
+        <w:t>var(randomvector)</w:t>
       </w:r>
     </w:p>
     <w:p>
@@ -3305,6 +2718,7 @@
       <w:r>
         <w:rPr>
           <w:rFonts w:cstheme="minorHAnsi"/>
+          <w:noProof/>
         </w:rPr>
         <w:drawing>
           <wp:inline distT="0" distB="0" distL="0" distR="0" wp14:anchorId="43613C18" wp14:editId="044B43A8">

</xml_diff>